<commit_message>
Atualiza template PF e placeholders
</commit_message>
<xml_diff>
--- a/public/templates/rental_pf.docx
+++ b/public/templates/rental_pf.docx
@@ -4,21 +4,36 @@
   <w:body>
     <w:p>
       <w:pPr>
+        <w:spacing w:after="480" w:line="276" w:lineRule="auto"/>
+        <w:jc w:val="center"/>
+        <w:rPr>
+          <w:rFonts w:ascii="Times New Roman" w:hAnsi="Times New Roman" w:cs="Times New Roman"/>
+          <w:b/>
+          <w:bCs/>
+        </w:rPr>
+      </w:pPr>
+      <w:r>
+        <w:rPr>
+          <w:rFonts w:ascii="Times New Roman" w:hAnsi="Times New Roman" w:cs="Times New Roman"/>
+          <w:b/>
+          <w:bCs/>
+        </w:rPr>
+        <w:t>CONTRATO DE LOCAÇÃO DE EQUIPAMENTOS PARA GERAÇÃO DE ENERGIA</w:t>
+      </w:r>
+    </w:p>
+    <w:p>
+      <w:pPr>
         <w:spacing w:line="276" w:lineRule="auto"/>
-        <w:jc w:val="center"/>
-        <w:rPr>
-          <w:rFonts w:ascii="Times New Roman" w:hAnsi="Times New Roman" w:cs="Times New Roman"/>
-          <w:b/>
-          <w:bCs/>
-        </w:rPr>
-      </w:pPr>
-      <w:r>
-        <w:rPr>
-          <w:rFonts w:ascii="Times New Roman" w:hAnsi="Times New Roman" w:cs="Times New Roman"/>
-          <w:b/>
-          <w:bCs/>
-        </w:rPr>
-        <w:t>CONTRATO DE LOCAÇÃO DE EQUIPAMENTOS PARA GERAÇÃO DE ENERGIA</w:t>
+        <w:jc w:val="both"/>
+        <w:rPr>
+          <w:rFonts w:ascii="Times New Roman" w:hAnsi="Times New Roman" w:cs="Times New Roman"/>
+        </w:rPr>
+      </w:pPr>
+      <w:r>
+        <w:rPr>
+          <w:rFonts w:ascii="Times New Roman" w:hAnsi="Times New Roman" w:cs="Times New Roman"/>
+        </w:rPr>
+        <w:t>As partes a seguir qualificadas celebram o presente contrato de locação, mediante as cláusulas e condições adiante estipuladas:</w:t>
       </w:r>
     </w:p>
     <w:p>
@@ -27,21 +42,6 @@
         <w:jc w:val="both"/>
         <w:rPr>
           <w:rFonts w:ascii="Times New Roman" w:hAnsi="Times New Roman" w:cs="Times New Roman"/>
-        </w:rPr>
-      </w:pPr>
-      <w:r>
-        <w:rPr>
-          <w:rFonts w:ascii="Times New Roman" w:hAnsi="Times New Roman" w:cs="Times New Roman"/>
-        </w:rPr>
-        <w:t xml:space="preserve">As partes a seguir qualificadas celebram o presente contrato de locação, mediante as cláusulas e condições adiante estipuladas: </w:t>
-      </w:r>
-    </w:p>
-    <w:p>
-      <w:pPr>
-        <w:spacing w:line="276" w:lineRule="auto"/>
-        <w:jc w:val="both"/>
-        <w:rPr>
-          <w:rFonts w:ascii="Times New Roman" w:hAnsi="Times New Roman" w:cs="Times New Roman"/>
           <w:b/>
           <w:bCs/>
         </w:rPr>
@@ -128,7 +128,7 @@
           <w:b/>
           <w:bCs/>
         </w:rPr>
-        <w:t xml:space="preserve">LOCADORA. </w:t>
+        <w:t>LOCADORA.</w:t>
       </w:r>
     </w:p>
     <w:p>
@@ -212,7 +212,33 @@
           <w:b/>
           <w:bCs/>
         </w:rPr>
-        <w:t>LOGRADOURO</w:t>
+        <w:t>Logradouro</w:t>
+      </w:r>
+      <w:r>
+        <w:rPr>
+          <w:rFonts w:ascii="Times New Roman" w:hAnsi="Times New Roman" w:cs="Times New Roman"/>
+        </w:rPr>
+        <w:t>}},</w:t>
+      </w:r>
+      <w:r>
+        <w:rPr>
+          <w:rFonts w:ascii="Times New Roman" w:hAnsi="Times New Roman" w:cs="Times New Roman"/>
+        </w:rPr>
+        <w:t xml:space="preserve"> </w:t>
+      </w:r>
+      <w:r>
+        <w:rPr>
+          <w:rFonts w:ascii="Times New Roman" w:hAnsi="Times New Roman" w:cs="Times New Roman"/>
+        </w:rPr>
+        <w:t>{{</w:t>
+      </w:r>
+      <w:r>
+        <w:rPr>
+          <w:rFonts w:ascii="Times New Roman" w:hAnsi="Times New Roman" w:cs="Times New Roman"/>
+          <w:b/>
+          <w:bCs/>
+        </w:rPr>
+        <w:t>Número Endereço</w:t>
       </w:r>
       <w:r>
         <w:rPr>
@@ -226,7 +252,41 @@
           <w:b/>
           <w:bCs/>
         </w:rPr>
-        <w:t>NÚMERO</w:t>
+        <w:t>Bairro</w:t>
+      </w:r>
+      <w:r>
+        <w:rPr>
+          <w:rFonts w:ascii="Times New Roman" w:hAnsi="Times New Roman" w:cs="Times New Roman"/>
+        </w:rPr>
+        <w:t>}}, {{</w:t>
+      </w:r>
+      <w:r>
+        <w:rPr>
+          <w:rFonts w:ascii="Times New Roman" w:hAnsi="Times New Roman" w:cs="Times New Roman"/>
+          <w:b/>
+          <w:bCs/>
+        </w:rPr>
+        <w:t>Cidade</w:t>
+      </w:r>
+      <w:r>
+        <w:rPr>
+          <w:rFonts w:ascii="Times New Roman" w:hAnsi="Times New Roman" w:cs="Times New Roman"/>
+        </w:rPr>
+        <w:t>}} - {{</w:t>
+      </w:r>
+      <w:r>
+        <w:rPr>
+          <w:rFonts w:ascii="Times New Roman" w:hAnsi="Times New Roman" w:cs="Times New Roman"/>
+          <w:b/>
+          <w:bCs/>
+        </w:rPr>
+        <w:t>Estado</w:t>
+      </w:r>
+      <w:r>
+        <w:rPr>
+          <w:rFonts w:ascii="Times New Roman" w:hAnsi="Times New Roman" w:cs="Times New Roman"/>
+        </w:rPr>
+        <w:t>}}, CEP</w:t>
       </w:r>
       <w:r>
         <w:rPr>
@@ -237,66 +297,16 @@
       <w:r>
         <w:rPr>
           <w:rFonts w:ascii="Times New Roman" w:hAnsi="Times New Roman" w:cs="Times New Roman"/>
-          <w:b/>
-          <w:bCs/>
-        </w:rPr>
-        <w:t>ENDEREÇO</w:t>
-      </w:r>
-      <w:r>
-        <w:rPr>
-          <w:rFonts w:ascii="Times New Roman" w:hAnsi="Times New Roman" w:cs="Times New Roman"/>
-        </w:rPr>
-        <w:t>}}, {{</w:t>
-      </w:r>
-      <w:r>
-        <w:rPr>
-          <w:rFonts w:ascii="Times New Roman" w:hAnsi="Times New Roman" w:cs="Times New Roman"/>
-          <w:b/>
-          <w:bCs/>
-        </w:rPr>
-        <w:t>BAIRRO</w:t>
-      </w:r>
-      <w:r>
-        <w:rPr>
-          <w:rFonts w:ascii="Times New Roman" w:hAnsi="Times New Roman" w:cs="Times New Roman"/>
-        </w:rPr>
-        <w:t>}}, {{</w:t>
-      </w:r>
-      <w:r>
-        <w:rPr>
-          <w:rFonts w:ascii="Times New Roman" w:hAnsi="Times New Roman" w:cs="Times New Roman"/>
-          <w:b/>
-          <w:bCs/>
-        </w:rPr>
-        <w:t>CIDADE</w:t>
-      </w:r>
-      <w:r>
-        <w:rPr>
-          <w:rFonts w:ascii="Times New Roman" w:hAnsi="Times New Roman" w:cs="Times New Roman"/>
-        </w:rPr>
-        <w:t>}} - {{</w:t>
-      </w:r>
-      <w:r>
-        <w:rPr>
-          <w:rFonts w:ascii="Times New Roman" w:hAnsi="Times New Roman" w:cs="Times New Roman"/>
-          <w:b/>
-          <w:bCs/>
-        </w:rPr>
-        <w:t>Estado</w:t>
-      </w:r>
-      <w:r>
-        <w:rPr>
-          <w:rFonts w:ascii="Times New Roman" w:hAnsi="Times New Roman" w:cs="Times New Roman"/>
-        </w:rPr>
-        <w:t>}}, CEP {{</w:t>
-      </w:r>
-      <w:r>
-        <w:rPr>
-          <w:rFonts w:ascii="Times New Roman" w:hAnsi="Times New Roman" w:cs="Times New Roman"/>
-          <w:b/>
-          <w:bCs/>
-        </w:rPr>
-        <w:t>CEP</w:t>
+        </w:rPr>
+        <w:t>{{</w:t>
+      </w:r>
+      <w:r>
+        <w:rPr>
+          <w:rFonts w:ascii="Times New Roman" w:hAnsi="Times New Roman" w:cs="Times New Roman"/>
+          <w:b/>
+          <w:bCs/>
+        </w:rPr>
+        <w:t>Cep</w:t>
       </w:r>
       <w:r>
         <w:rPr>
@@ -317,55 +327,47 @@
           <w:b/>
           <w:bCs/>
         </w:rPr>
-        <w:t>E-mail</w:t>
-      </w:r>
-      <w:r>
-        <w:rPr>
-          <w:rFonts w:ascii="Times New Roman" w:hAnsi="Times New Roman" w:cs="Times New Roman"/>
-        </w:rPr>
-        <w:t xml:space="preserve"> </w:t>
-      </w:r>
-      <w:r>
-        <w:rPr>
-          <w:rFonts w:ascii="Times New Roman" w:hAnsi="Times New Roman" w:cs="Times New Roman"/>
-          <w:b/>
-          <w:bCs/>
-        </w:rPr>
-        <w:t>do</w:t>
-      </w:r>
-      <w:r>
-        <w:rPr>
-          <w:rFonts w:ascii="Times New Roman" w:hAnsi="Times New Roman" w:cs="Times New Roman"/>
-        </w:rPr>
-        <w:t xml:space="preserve"> </w:t>
-      </w:r>
-      <w:r>
-        <w:rPr>
-          <w:rFonts w:ascii="Times New Roman" w:hAnsi="Times New Roman" w:cs="Times New Roman"/>
-          <w:b/>
-          <w:bCs/>
-        </w:rPr>
-        <w:t>Signatário</w:t>
-      </w:r>
-      <w:r>
-        <w:rPr>
-          <w:rFonts w:ascii="Times New Roman" w:hAnsi="Times New Roman" w:cs="Times New Roman"/>
-        </w:rPr>
-        <w:t>}} e telefone {{</w:t>
-      </w:r>
-      <w:r>
-        <w:rPr>
-          <w:rFonts w:ascii="Times New Roman" w:hAnsi="Times New Roman" w:cs="Times New Roman"/>
-          <w:b/>
-          <w:bCs/>
-        </w:rPr>
-        <w:t>TELEFONE</w:t>
-      </w:r>
-      <w:r>
-        <w:rPr>
-          <w:rFonts w:ascii="Times New Roman" w:hAnsi="Times New Roman" w:cs="Times New Roman"/>
-        </w:rPr>
-        <w:t xml:space="preserve">}}, doravante designada simplesmente </w:t>
+        <w:t>e</w:t>
+      </w:r>
+      <w:r>
+        <w:rPr>
+          <w:rFonts w:ascii="Times New Roman" w:hAnsi="Times New Roman" w:cs="Times New Roman"/>
+          <w:b/>
+          <w:bCs/>
+        </w:rPr>
+        <w:t>-mail do Signatário</w:t>
+      </w:r>
+      <w:r>
+        <w:rPr>
+          <w:rFonts w:ascii="Times New Roman" w:hAnsi="Times New Roman" w:cs="Times New Roman"/>
+        </w:rPr>
+        <w:t>}} e telef</w:t>
+      </w:r>
+      <w:r>
+        <w:rPr>
+          <w:rFonts w:ascii="Times New Roman" w:hAnsi="Times New Roman" w:cs="Times New Roman"/>
+        </w:rPr>
+        <w:t>one {{</w:t>
+      </w:r>
+      <w:r>
+        <w:rPr>
+          <w:rFonts w:ascii="Times New Roman" w:hAnsi="Times New Roman" w:cs="Times New Roman"/>
+          <w:b/>
+          <w:bCs/>
+        </w:rPr>
+        <w:t>telefone</w:t>
+      </w:r>
+      <w:r>
+        <w:rPr>
+          <w:rFonts w:ascii="Times New Roman" w:hAnsi="Times New Roman" w:cs="Times New Roman"/>
+        </w:rPr>
+        <w:t>}},</w:t>
+      </w:r>
+      <w:r>
+        <w:rPr>
+          <w:rFonts w:ascii="Times New Roman" w:hAnsi="Times New Roman" w:cs="Times New Roman"/>
+        </w:rPr>
+        <w:t xml:space="preserve"> doravante designada simplesmente </w:t>
       </w:r>
       <w:r>
         <w:rPr>
@@ -526,50 +528,12 @@
         </w:rPr>
         <w:t>que se regerá pelas disposições legais e regulamentares aplicáveis, em especial a Lei 8.245/1991 e a Lei 14.300, de 6 de janeiro de 2022 e de acordo com as seguintes cláusulas e condições:</w:t>
       </w:r>
-    </w:p>
-    <w:p>
-      <w:pPr>
-        <w:spacing w:line="276" w:lineRule="auto"/>
-        <w:jc w:val="both"/>
-        <w:rPr>
-          <w:rFonts w:ascii="Times New Roman" w:hAnsi="Times New Roman" w:cs="Times New Roman"/>
-          <w:b/>
-          <w:bCs/>
-        </w:rPr>
-      </w:pPr>
-    </w:p>
-    <w:p>
-      <w:pPr>
-        <w:spacing w:line="276" w:lineRule="auto"/>
-        <w:jc w:val="both"/>
-        <w:rPr>
-          <w:rFonts w:ascii="Times New Roman" w:hAnsi="Times New Roman" w:cs="Times New Roman"/>
-          <w:b/>
-          <w:bCs/>
-        </w:rPr>
-      </w:pPr>
-    </w:p>
-    <w:p>
-      <w:pPr>
-        <w:spacing w:line="276" w:lineRule="auto"/>
-        <w:jc w:val="both"/>
-        <w:rPr>
-          <w:rFonts w:ascii="Times New Roman" w:hAnsi="Times New Roman" w:cs="Times New Roman"/>
-          <w:b/>
-          <w:bCs/>
-        </w:rPr>
-      </w:pPr>
-    </w:p>
-    <w:p>
-      <w:pPr>
-        <w:spacing w:line="276" w:lineRule="auto"/>
-        <w:jc w:val="both"/>
-        <w:rPr>
-          <w:rFonts w:ascii="Times New Roman" w:hAnsi="Times New Roman" w:cs="Times New Roman"/>
-          <w:b/>
-          <w:bCs/>
-        </w:rPr>
-      </w:pPr>
+      <w:r>
+        <w:rPr>
+          <w:rFonts w:ascii="Times New Roman" w:hAnsi="Times New Roman" w:cs="Times New Roman"/>
+        </w:rPr>
+        <w:br w:type="page"/>
+      </w:r>
     </w:p>
     <w:p>
       <w:pPr>
@@ -603,7 +567,19 @@
         <w:rPr>
           <w:rFonts w:ascii="Times New Roman" w:hAnsi="Times New Roman" w:cs="Times New Roman"/>
         </w:rPr>
-        <w:t>1.1.O CONTRATO tem por objeto estabelecer os termos e as condições gerais da locação de cotas dos equipamentos solares de propriedade da LOCADORA para o LOCATÁRIO.</w:t>
+        <w:t>1.1.</w:t>
+      </w:r>
+      <w:r>
+        <w:rPr>
+          <w:rFonts w:ascii="Times New Roman" w:hAnsi="Times New Roman" w:cs="Times New Roman"/>
+        </w:rPr>
+        <w:t xml:space="preserve"> </w:t>
+      </w:r>
+      <w:r>
+        <w:rPr>
+          <w:rFonts w:ascii="Times New Roman" w:hAnsi="Times New Roman" w:cs="Times New Roman"/>
+        </w:rPr>
+        <w:t>O CONTRATO tem por objeto estabelecer os termos e as condições gerais da locação de cotas dos equipamentos solares de propriedade da LOCADORA para o LOCATÁRIO.</w:t>
       </w:r>
     </w:p>
     <w:p>
@@ -633,7 +609,19 @@
         <w:rPr>
           <w:rFonts w:ascii="Times New Roman" w:hAnsi="Times New Roman" w:cs="Times New Roman"/>
         </w:rPr>
-        <w:t>1.2 A</w:t>
+        <w:t>1.2</w:t>
+      </w:r>
+      <w:r>
+        <w:rPr>
+          <w:rFonts w:ascii="Times New Roman" w:hAnsi="Times New Roman" w:cs="Times New Roman"/>
+        </w:rPr>
+        <w:t>.</w:t>
+      </w:r>
+      <w:r>
+        <w:rPr>
+          <w:rFonts w:ascii="Times New Roman" w:hAnsi="Times New Roman" w:cs="Times New Roman"/>
+        </w:rPr>
+        <w:t xml:space="preserve"> A</w:t>
       </w:r>
       <w:r>
         <w:rPr>
@@ -703,7 +691,7 @@
                 <w:b/>
                 <w:bCs/>
               </w:rPr>
-              <w:t>Nº do medidor</w:t>
+              <w:t>Nº DO MEDIDOR</w:t>
             </w:r>
           </w:p>
         </w:tc>
@@ -727,7 +715,7 @@
                 <w:b/>
                 <w:bCs/>
               </w:rPr>
-              <w:t>Localização</w:t>
+              <w:t>LOCALIZAÇÃO</w:t>
             </w:r>
           </w:p>
         </w:tc>
@@ -1608,7 +1596,7 @@
     </w:p>
     <w:p>
       <w:pPr>
-        <w:spacing w:line="276" w:lineRule="auto"/>
+        <w:spacing w:after="360" w:line="276" w:lineRule="auto"/>
         <w:jc w:val="both"/>
         <w:rPr>
           <w:rFonts w:ascii="Times New Roman" w:hAnsi="Times New Roman" w:cs="Times New Roman"/>
@@ -1620,16 +1608,6 @@
         </w:rPr>
         <w:t>Caso número do medidor seja alterado/trocado será utilizado como referência o local da instalação.</w:t>
       </w:r>
-    </w:p>
-    <w:p>
-      <w:pPr>
-        <w:pStyle w:val="PargrafodaLista"/>
-        <w:spacing w:line="276" w:lineRule="auto"/>
-        <w:jc w:val="both"/>
-        <w:rPr>
-          <w:rFonts w:ascii="Times New Roman" w:hAnsi="Times New Roman" w:cs="Times New Roman"/>
-        </w:rPr>
-      </w:pPr>
     </w:p>
     <w:p>
       <w:pPr>
@@ -1772,21 +1750,25 @@
         <w:rPr>
           <w:rFonts w:ascii="Times New Roman" w:hAnsi="Times New Roman" w:cs="Times New Roman"/>
         </w:rPr>
-        <w:t>3.1. O presente Contrato é firmado pelo prazo determinado de {{</w:t>
-      </w:r>
-      <w:r>
-        <w:rPr>
-          <w:rFonts w:ascii="Times New Roman" w:hAnsi="Times New Roman" w:cs="Times New Roman"/>
-          <w:b/>
-          <w:bCs/>
-        </w:rPr>
-        <w:t>PRAZO DE CONTRATO</w:t>
-      </w:r>
-      <w:r>
-        <w:rPr>
-          <w:rFonts w:ascii="Times New Roman" w:hAnsi="Times New Roman" w:cs="Times New Roman"/>
-        </w:rPr>
-        <w:t>}} meses, sendo prorrogado por 12 (doze) meses, caso nenhuma das partes comunique, com antecedência mínima de {{</w:t>
+        <w:t>3.1. O presente Contrato é firmado pelo prazo determinado de</w:t>
+      </w:r>
+      <w:r>
+        <w:rPr>
+          <w:rFonts w:ascii="Times New Roman" w:hAnsi="Times New Roman" w:cs="Times New Roman"/>
+        </w:rPr>
+        <w:t xml:space="preserve"> 12</w:t>
+      </w:r>
+      <w:r>
+        <w:rPr>
+          <w:rFonts w:ascii="Times New Roman" w:hAnsi="Times New Roman" w:cs="Times New Roman"/>
+        </w:rPr>
+        <w:t xml:space="preserve"> meses, sendo prorrogado por 12 (doze) meses, caso nenhuma das partes comunique, com antecedência mínima de </w:t>
+      </w:r>
+      <w:r>
+        <w:rPr>
+          <w:rFonts w:ascii="Times New Roman" w:hAnsi="Times New Roman" w:cs="Times New Roman"/>
+        </w:rPr>
+        <w:t>{{</w:t>
       </w:r>
       <w:r>
         <w:rPr>
@@ -1800,7 +1782,13 @@
         <w:rPr>
           <w:rFonts w:ascii="Times New Roman" w:hAnsi="Times New Roman" w:cs="Times New Roman"/>
         </w:rPr>
-        <w:t>}} dias, a intenção de rescindir o CONTRATO, de forma expressa. A renovação do contrato ocorrerá de forma automática até que as partes manifestem a intenção de não mais prosseguir com o contrato.</w:t>
+        <w:t>}}</w:t>
+      </w:r>
+      <w:r>
+        <w:rPr>
+          <w:rFonts w:ascii="Times New Roman" w:hAnsi="Times New Roman" w:cs="Times New Roman"/>
+        </w:rPr>
+        <w:t xml:space="preserve"> dias, a intenção de rescindir o CONTRATO, de forma expressa. A renovação do contrato ocorrerá de forma automática até que as partes manifestem a intenção de não mais prosseguir com o contrato.</w:t>
       </w:r>
     </w:p>
     <w:p>
@@ -2062,7 +2050,7 @@
     </w:p>
     <w:p>
       <w:pPr>
-        <w:spacing w:line="276" w:lineRule="auto"/>
+        <w:spacing w:before="240" w:after="120" w:line="276" w:lineRule="auto"/>
         <w:jc w:val="both"/>
         <w:rPr>
           <w:rFonts w:ascii="Times New Roman" w:hAnsi="Times New Roman" w:cs="Times New Roman"/>
@@ -2097,7 +2085,31 @@
         <w:rPr>
           <w:rFonts w:ascii="Times New Roman" w:hAnsi="Times New Roman" w:cs="Times New Roman"/>
         </w:rPr>
-        <w:t xml:space="preserve">O valor mensal do aluguel devido pela LOCATÁRIA compreende a remuneração pela locação dos equipamentos, acrescido do valor correspondente à taxa de condomínio/taxa de manutenção do local onde os equipamentos se encontram instalados. </w:t>
+        <w:t>O valor mensal do aluguel devido pela LOCATÁRIA compreende a remuneração pela locação dos equipamentos</w:t>
+      </w:r>
+      <w:r>
+        <w:rPr>
+          <w:rFonts w:ascii="Times New Roman" w:hAnsi="Times New Roman" w:cs="Times New Roman"/>
+        </w:rPr>
+        <w:t xml:space="preserve"> </w:t>
+      </w:r>
+      <w:r>
+        <w:rPr>
+          <w:rFonts w:ascii="Times New Roman" w:hAnsi="Times New Roman" w:cs="Times New Roman"/>
+        </w:rPr>
+        <w:t>onde</w:t>
+      </w:r>
+      <w:r>
+        <w:rPr>
+          <w:rFonts w:ascii="Times New Roman" w:hAnsi="Times New Roman" w:cs="Times New Roman"/>
+        </w:rPr>
+        <w:t xml:space="preserve"> </w:t>
+      </w:r>
+      <w:r>
+        <w:rPr>
+          <w:rFonts w:ascii="Times New Roman" w:hAnsi="Times New Roman" w:cs="Times New Roman"/>
+        </w:rPr>
+        <w:t xml:space="preserve">se encontram instalados. </w:t>
       </w:r>
     </w:p>
     <w:p>
@@ -2140,21 +2152,7 @@
           <w:b/>
           <w:bCs/>
         </w:rPr>
-        <w:t>VALOR</w:t>
-      </w:r>
-      <w:r>
-        <w:rPr>
-          <w:rFonts w:ascii="Times New Roman" w:hAnsi="Times New Roman" w:cs="Times New Roman"/>
-        </w:rPr>
-        <w:t xml:space="preserve"> </w:t>
-      </w:r>
-      <w:r>
-        <w:rPr>
-          <w:rFonts w:ascii="Times New Roman" w:hAnsi="Times New Roman" w:cs="Times New Roman"/>
-          <w:b/>
-          <w:bCs/>
-        </w:rPr>
-        <w:t>LOCAÇÃO</w:t>
+        <w:t>VALOR LOCAÇÃO</w:t>
       </w:r>
       <w:r>
         <w:rPr>
@@ -2182,7 +2180,7 @@
           <w:b/>
           <w:bCs/>
         </w:rPr>
-        <w:t>CONSUMO MEDIO</w:t>
+        <w:t>Consumo Médio</w:t>
       </w:r>
       <w:r>
         <w:rPr>
@@ -2353,7 +2351,19 @@
         <w:rPr>
           <w:rFonts w:ascii="Times New Roman" w:hAnsi="Times New Roman" w:cs="Times New Roman"/>
         </w:rPr>
-        <w:t xml:space="preserve">5.6.1 </w:t>
+        <w:t>5.6.1</w:t>
+      </w:r>
+      <w:r>
+        <w:rPr>
+          <w:rFonts w:ascii="Times New Roman" w:hAnsi="Times New Roman" w:cs="Times New Roman"/>
+        </w:rPr>
+        <w:t>.</w:t>
+      </w:r>
+      <w:r>
+        <w:rPr>
+          <w:rFonts w:ascii="Times New Roman" w:hAnsi="Times New Roman" w:cs="Times New Roman"/>
+        </w:rPr>
+        <w:t xml:space="preserve"> </w:t>
       </w:r>
       <w:r>
         <w:rPr>
@@ -2465,7 +2475,7 @@
         <w:rPr>
           <w:rFonts w:ascii="Times New Roman" w:hAnsi="Times New Roman" w:cs="Times New Roman"/>
         </w:rPr>
-        <w:t>Na hipótese de a LOCATÁRIA solicitar o desligamento de alguma unidade consumidora ou a sua exclusão do sistema, permanecerá responsável pelo pagamento integral do saldo de créditos injetados remanescente e acumulado, proporcional aos créditos não utilizados.</w:t>
+        <w:t>Na hipótese de a LOCATÁRIA solicitar o desligamento de qualquer unidade consumidora ou a sua exclusão do sistema, permanecerá integralmente devedora enquanto houver o recebimento de créditos oriundos da Usina, ficando expressamente estabelecido que a totalidade dos créditos acumulados na unidade consumidora vinculada pertence, com exclusividade, ao Consórcio.</w:t>
       </w:r>
     </w:p>
     <w:p>
@@ -2734,14 +2744,42 @@
         </w:rPr>
         <w:t xml:space="preserve">4. </w:t>
       </w:r>
-      <w:bookmarkStart w:id="2" w:name="_Hlk207690559"/>
-      <w:r>
-        <w:rPr>
-          <w:rFonts w:ascii="Times New Roman" w:hAnsi="Times New Roman" w:cs="Times New Roman"/>
-        </w:rPr>
-        <w:t>Em qualquer hipótese, o pagamento do aluguel será devido enquanto perdurar o recebimento, pelo LOCATÁRIO, de créditos oriundos da energia gerada pela Usina vinculada ao presente contrato. Fica expressamente estabelecido que os créditos de energia acumulados na unidade consumidora cadastrada pertencem, em caráter exclusivo, ao CONSÓRCIO. Os referidos créditos que, por qualquer motivo, não forem utilizados para abatimento do consumo do LOCATÁRIO, não serão objeto de cobrança.</w:t>
-      </w:r>
-      <w:bookmarkEnd w:id="2"/>
+      <w:r>
+        <w:rPr>
+          <w:rFonts w:ascii="Times New Roman" w:hAnsi="Times New Roman" w:cs="Times New Roman"/>
+        </w:rPr>
+        <w:t>Em qualquer hipótese, o pagamento do aluguel se fará devido enquanto perdurar o recebimento de</w:t>
+      </w:r>
+      <w:r>
+        <w:rPr>
+          <w:rFonts w:ascii="Times New Roman" w:hAnsi="Times New Roman" w:cs="Times New Roman"/>
+        </w:rPr>
+        <w:t xml:space="preserve"> </w:t>
+      </w:r>
+      <w:r>
+        <w:rPr>
+          <w:rFonts w:ascii="Times New Roman" w:hAnsi="Times New Roman" w:cs="Times New Roman"/>
+        </w:rPr>
+        <w:t>créditos oriundos da Usina, sendo certo que os créditos acumulados na unidade consumidora vinculada</w:t>
+      </w:r>
+      <w:r>
+        <w:rPr>
+          <w:rFonts w:ascii="Times New Roman" w:hAnsi="Times New Roman" w:cs="Times New Roman"/>
+        </w:rPr>
+        <w:t xml:space="preserve"> </w:t>
+      </w:r>
+      <w:r>
+        <w:rPr>
+          <w:rFonts w:ascii="Times New Roman" w:hAnsi="Times New Roman" w:cs="Times New Roman"/>
+        </w:rPr>
+        <w:t xml:space="preserve">pertencem exclusivamente ao </w:t>
+      </w:r>
+      <w:r>
+        <w:rPr>
+          <w:rFonts w:ascii="Times New Roman" w:hAnsi="Times New Roman" w:cs="Times New Roman"/>
+        </w:rPr>
+        <w:t>Consórcio.</w:t>
+      </w:r>
     </w:p>
     <w:p>
       <w:pPr>
@@ -2771,6 +2809,27 @@
           <w:rFonts w:ascii="Times New Roman" w:hAnsi="Times New Roman" w:cs="Times New Roman"/>
         </w:rPr>
         <w:t>6.6. Caso seja utilizado o saldo acumulado na unidade locada, decorrente de créditos pertencentes ao Consórcio, para a quitação de fatura relativa ao consumo final, o valor correspondente será imputado ao LOCATÁRIO, sendo cobrado em parcela única e acrescido ao valor total devido no momento da rescisão do contrato de locação.</w:t>
+      </w:r>
+    </w:p>
+    <w:p>
+      <w:pPr>
+        <w:spacing w:line="276" w:lineRule="auto"/>
+        <w:jc w:val="both"/>
+        <w:rPr>
+          <w:rFonts w:ascii="Times New Roman" w:hAnsi="Times New Roman" w:cs="Times New Roman"/>
+        </w:rPr>
+      </w:pPr>
+      <w:r>
+        <w:rPr>
+          <w:rFonts w:ascii="Times New Roman" w:hAnsi="Times New Roman" w:cs="Times New Roman"/>
+        </w:rPr>
+        <w:t xml:space="preserve">6.7. </w:t>
+      </w:r>
+      <w:r>
+        <w:rPr>
+          <w:rFonts w:ascii="Times New Roman" w:hAnsi="Times New Roman" w:cs="Times New Roman"/>
+        </w:rPr>
+        <w:t>Caso seja utilizado o saldo acumulado na unidade locada, decorrente de créditos pertencentes ao Consórcio, para a quitação de fatura relativa ao consumo final, o valor correspondente será imputado ao LOCATÁRIO, sendo cobrado em parcela única e acrescido ao valor total devido no momento da rescisão do contrato de locação.</w:t>
       </w:r>
     </w:p>
     <w:p>
@@ -2996,7 +3055,19 @@
         <w:rPr>
           <w:rFonts w:ascii="Times New Roman" w:hAnsi="Times New Roman" w:cs="Times New Roman"/>
         </w:rPr>
-        <w:t>8.1.No caso de reestruturação societária (cisão, fusão, incorporação, criação de subsidiária) ou criação de nova empresa pertencente ao mesmo grupo econômico de qualquer das PARTES, fica prévia e expressamente autorizada a sub-rogação dos direitos e das obrigações decorrentes deste CONTRATO, pela(s) empresa(s) resultante(s) do processo de reestruturação, nas proporções da entrega/ locação dos equipamentos a ser(em) alocada(s) à(s) nova(s) empresa(s), se for o caso, respeitadas todas as condições pactuadas no presente, notadamente os prazos e o preço ajustados entre as PARTES.</w:t>
+        <w:t>8.1.</w:t>
+      </w:r>
+      <w:r>
+        <w:rPr>
+          <w:rFonts w:ascii="Times New Roman" w:hAnsi="Times New Roman" w:cs="Times New Roman"/>
+        </w:rPr>
+        <w:t xml:space="preserve"> </w:t>
+      </w:r>
+      <w:r>
+        <w:rPr>
+          <w:rFonts w:ascii="Times New Roman" w:hAnsi="Times New Roman" w:cs="Times New Roman"/>
+        </w:rPr>
+        <w:t>No caso de reestruturação societária (cisão, fusão, incorporação, criação de subsidiária) ou criação de nova empresa pertencente ao mesmo grupo econômico de qualquer das PARTES, fica prévia e expressamente autorizada a sub-rogação dos direitos e das obrigações decorrentes deste CONTRATO, pela(s) empresa(s) resultante(s) do processo de reestruturação, nas proporções da entrega/ locação dos equipamentos a ser(em) alocada(s) à(s) nova(s) empresa(s), se for o caso, respeitadas todas as condições pactuadas no presente, notadamente os prazos e o preço ajustados entre as PARTES.</w:t>
       </w:r>
     </w:p>
     <w:p>
@@ -3011,7 +3082,20 @@
         <w:rPr>
           <w:rFonts w:ascii="Times New Roman" w:hAnsi="Times New Roman" w:cs="Times New Roman"/>
         </w:rPr>
-        <w:t>8.2.A cessão de direitos e obrigações contidas neste CONTRATO, por uma das PARTES, deverá ser precedida de anuência expressa da outra PARTE.</w:t>
+        <w:lastRenderedPageBreak/>
+        <w:t>8.2.</w:t>
+      </w:r>
+      <w:r>
+        <w:rPr>
+          <w:rFonts w:ascii="Times New Roman" w:hAnsi="Times New Roman" w:cs="Times New Roman"/>
+        </w:rPr>
+        <w:t xml:space="preserve"> </w:t>
+      </w:r>
+      <w:r>
+        <w:rPr>
+          <w:rFonts w:ascii="Times New Roman" w:hAnsi="Times New Roman" w:cs="Times New Roman"/>
+        </w:rPr>
+        <w:t>A cessão de direitos e obrigações contidas neste CONTRATO, por uma das PARTES, deverá ser precedida de anuência expressa da outra PARTE.</w:t>
       </w:r>
     </w:p>
     <w:p>
@@ -3026,20 +3110,305 @@
         <w:rPr>
           <w:rFonts w:ascii="Times New Roman" w:hAnsi="Times New Roman" w:cs="Times New Roman"/>
         </w:rPr>
+        <w:t>8.</w:t>
+      </w:r>
+      <w:r>
+        <w:rPr>
+          <w:rFonts w:ascii="Times New Roman" w:hAnsi="Times New Roman" w:cs="Times New Roman"/>
+        </w:rPr>
+        <w:t>3. Este</w:t>
+      </w:r>
+      <w:r>
+        <w:rPr>
+          <w:rFonts w:ascii="Times New Roman" w:hAnsi="Times New Roman" w:cs="Times New Roman"/>
+        </w:rPr>
+        <w:t xml:space="preserve"> CONTRATO não poderá ser alterado, nem haver renúncia às suas disposições, exceto por meio de aditamento escrito firmado pelas PARTES, observado o disposto na legislação aplicável. Bem como, este CONTRATO não estabelece nenhum vínculo trabalhista entre as PARTES.</w:t>
+      </w:r>
+    </w:p>
+    <w:p>
+      <w:pPr>
+        <w:spacing w:line="276" w:lineRule="auto"/>
+        <w:jc w:val="both"/>
+        <w:rPr>
+          <w:rFonts w:ascii="Times New Roman" w:hAnsi="Times New Roman" w:cs="Times New Roman"/>
+        </w:rPr>
+      </w:pPr>
+      <w:r>
+        <w:rPr>
+          <w:rFonts w:ascii="Times New Roman" w:hAnsi="Times New Roman" w:cs="Times New Roman"/>
+        </w:rPr>
+        <w:t xml:space="preserve">8.4. </w:t>
+      </w:r>
+      <w:r>
+        <w:rPr>
+          <w:rFonts w:ascii="Times New Roman" w:hAnsi="Times New Roman" w:cs="Times New Roman"/>
+        </w:rPr>
+        <w:t>O envio de créditos à(s) Unidade(s) Cadastrada(s) será efetuado exclusivamente quando esta estiver devidamente habilitada para cadastro, condicionando-se à verificação do saldo acumulado na(s) respectiva(s) unidade(s) e a formalização do encerramento de eventual vínculo contratual com outra empresa anteriormente associada à essa unidade.</w:t>
+      </w:r>
+      <w:r>
+        <w:rPr>
+          <w:rFonts w:ascii="Times New Roman" w:hAnsi="Times New Roman" w:cs="Times New Roman"/>
+        </w:rPr>
+        <w:t xml:space="preserve"> </w:t>
+      </w:r>
+    </w:p>
+    <w:p>
+      <w:pPr>
+        <w:spacing w:line="276" w:lineRule="auto"/>
+        <w:jc w:val="both"/>
+        <w:rPr>
+          <w:rFonts w:ascii="Times New Roman" w:hAnsi="Times New Roman" w:cs="Times New Roman"/>
+        </w:rPr>
+      </w:pPr>
+      <w:r>
+        <w:rPr>
+          <w:rFonts w:ascii="Times New Roman" w:hAnsi="Times New Roman" w:cs="Times New Roman"/>
+        </w:rPr>
+        <w:t>8.</w:t>
+      </w:r>
+      <w:r>
+        <w:rPr>
+          <w:rFonts w:ascii="Times New Roman" w:hAnsi="Times New Roman" w:cs="Times New Roman"/>
+        </w:rPr>
+        <w:t>5</w:t>
+      </w:r>
+      <w:r>
+        <w:rPr>
+          <w:rFonts w:ascii="Times New Roman" w:hAnsi="Times New Roman" w:cs="Times New Roman"/>
+        </w:rPr>
+        <w:t>. Nenhum</w:t>
+      </w:r>
+      <w:r>
+        <w:rPr>
+          <w:rFonts w:ascii="Times New Roman" w:hAnsi="Times New Roman" w:cs="Times New Roman"/>
+        </w:rPr>
+        <w:t xml:space="preserve"> atraso ou tolerância, por qualquer das PARTES, relativamente ao exercício de qualquer direito, poder, privilégio ou recurso contido neste CONTRATO, será tido como passível de prejudicar tal direito, poder, privilégio ou recurso, nem será interpretado como renúncia do(s) mesmo(s) ou novação das obrigações.</w:t>
+      </w:r>
+    </w:p>
+    <w:p>
+      <w:pPr>
+        <w:spacing w:line="276" w:lineRule="auto"/>
+        <w:jc w:val="both"/>
+        <w:rPr>
+          <w:rFonts w:ascii="Times New Roman" w:hAnsi="Times New Roman" w:cs="Times New Roman"/>
+        </w:rPr>
+      </w:pPr>
+      <w:r>
+        <w:rPr>
+          <w:rFonts w:ascii="Times New Roman" w:hAnsi="Times New Roman" w:cs="Times New Roman"/>
+        </w:rPr>
+        <w:t>8.</w:t>
+      </w:r>
+      <w:r>
+        <w:rPr>
+          <w:rFonts w:ascii="Times New Roman" w:hAnsi="Times New Roman" w:cs="Times New Roman"/>
+        </w:rPr>
+        <w:t>6</w:t>
+      </w:r>
+      <w:r>
+        <w:rPr>
+          <w:rFonts w:ascii="Times New Roman" w:hAnsi="Times New Roman" w:cs="Times New Roman"/>
+        </w:rPr>
+        <w:t>. Qualquer</w:t>
+      </w:r>
+      <w:r>
+        <w:rPr>
+          <w:rFonts w:ascii="Times New Roman" w:hAnsi="Times New Roman" w:cs="Times New Roman"/>
+        </w:rPr>
+        <w:t xml:space="preserve"> aviso ou outra comunicação de uma PARTE à outra a respeito deste CONTRATO será feita por escrito, em língua portuguesa, e poderá ser entregue ou enviada por correio registrado, fac-símile ou meio eletrônico, em qualquer caso com prova formal do seu recebimento, nos endereços por elas mencionados no preâmbulo do presente instrumento, ou para os endereços que venham a indicar expressamente.</w:t>
+      </w:r>
+    </w:p>
+    <w:p>
+      <w:pPr>
+        <w:spacing w:line="276" w:lineRule="auto"/>
+        <w:jc w:val="both"/>
+        <w:rPr>
+          <w:rFonts w:ascii="Times New Roman" w:hAnsi="Times New Roman" w:cs="Times New Roman"/>
+        </w:rPr>
+      </w:pPr>
+      <w:r>
+        <w:rPr>
+          <w:rFonts w:ascii="Times New Roman" w:hAnsi="Times New Roman" w:cs="Times New Roman"/>
+        </w:rPr>
+        <w:t>8.</w:t>
+      </w:r>
+      <w:r>
+        <w:rPr>
+          <w:rFonts w:ascii="Times New Roman" w:hAnsi="Times New Roman" w:cs="Times New Roman"/>
+        </w:rPr>
+        <w:t>7</w:t>
+      </w:r>
+      <w:r>
+        <w:rPr>
+          <w:rFonts w:ascii="Times New Roman" w:hAnsi="Times New Roman" w:cs="Times New Roman"/>
+        </w:rPr>
+        <w:t>. Se</w:t>
+      </w:r>
+      <w:r>
+        <w:rPr>
+          <w:rFonts w:ascii="Times New Roman" w:hAnsi="Times New Roman" w:cs="Times New Roman"/>
+        </w:rPr>
+        <w:t xml:space="preserve"> qualquer uma das PARTES modificar seu endereço deverá comunicar imediatamente à outra, sob pena de que a comunicação enviada na forma, número e no endereço, físico ou eletrônico, previsto nesta cláusula seja tida e aceita como válida, inclusive para todos os fins de pagamento, citação inicial, notificação, intimação e/ou ciência originados de atos administrativos ou judiciais, consoante este Contrato.</w:t>
+      </w:r>
+    </w:p>
+    <w:p>
+      <w:pPr>
+        <w:spacing w:line="276" w:lineRule="auto"/>
+        <w:jc w:val="both"/>
+        <w:rPr>
+          <w:rFonts w:ascii="Times New Roman" w:hAnsi="Times New Roman" w:cs="Times New Roman"/>
+        </w:rPr>
+      </w:pPr>
+      <w:r>
+        <w:rPr>
+          <w:rFonts w:ascii="Times New Roman" w:hAnsi="Times New Roman" w:cs="Times New Roman"/>
+        </w:rPr>
+        <w:t>8.</w:t>
+      </w:r>
+      <w:r>
+        <w:rPr>
+          <w:rFonts w:ascii="Times New Roman" w:hAnsi="Times New Roman" w:cs="Times New Roman"/>
+        </w:rPr>
+        <w:t>8</w:t>
+      </w:r>
+      <w:r>
+        <w:rPr>
+          <w:rFonts w:ascii="Times New Roman" w:hAnsi="Times New Roman" w:cs="Times New Roman"/>
+        </w:rPr>
+        <w:t>. Na</w:t>
+      </w:r>
+      <w:r>
+        <w:rPr>
+          <w:rFonts w:ascii="Times New Roman" w:hAnsi="Times New Roman" w:cs="Times New Roman"/>
+        </w:rPr>
+        <w:t xml:space="preserve"> hipótese de qualquer das disposições previstas neste CONTRATO vierem a ser declarada ilegal, inválida ou inexequível, as disposições remanescentes não serão afetadas, permanecendo em plena vigência e aplicação. À ocorrência da hipótese aqui prevista, as PARTES se obrigam, desde já, a buscar uma disposição que a substitua e que atenda aos objetivos da disposição considerada ilegal, inválida ou inexequível, e que mantenham, tanto quanto possível, em todas as circunstâncias, o equilíbrio dos interesses comerciais das PARTES.</w:t>
+      </w:r>
+    </w:p>
+    <w:p>
+      <w:pPr>
+        <w:spacing w:line="276" w:lineRule="auto"/>
+        <w:jc w:val="both"/>
+        <w:rPr>
+          <w:rFonts w:ascii="Times New Roman" w:hAnsi="Times New Roman" w:cs="Times New Roman"/>
+        </w:rPr>
+      </w:pPr>
+      <w:r>
+        <w:rPr>
+          <w:rFonts w:ascii="Times New Roman" w:hAnsi="Times New Roman" w:cs="Times New Roman"/>
+        </w:rPr>
+        <w:t>8.</w:t>
+      </w:r>
+      <w:r>
+        <w:rPr>
+          <w:rFonts w:ascii="Times New Roman" w:hAnsi="Times New Roman" w:cs="Times New Roman"/>
+        </w:rPr>
+        <w:t>9</w:t>
+      </w:r>
+      <w:r>
+        <w:rPr>
+          <w:rFonts w:ascii="Times New Roman" w:hAnsi="Times New Roman" w:cs="Times New Roman"/>
+        </w:rPr>
+        <w:t>. Este</w:t>
+      </w:r>
+      <w:r>
+        <w:rPr>
+          <w:rFonts w:ascii="Times New Roman" w:hAnsi="Times New Roman" w:cs="Times New Roman"/>
+        </w:rPr>
+        <w:t xml:space="preserve"> CONTRATO reflete todos os acordos e entendimentos ajustados, inclusive os anteriores firmados entre as PARTES com respeito ao seu objeto. Cada uma das PARTES reconhece e confirma que não celebra este CONTRATO com base em qualquer declaração, garantia ou outro comprometimento da outra PARTE que não esteja plenamente refletido nas disposições deste CONTRATO.</w:t>
+      </w:r>
+    </w:p>
+    <w:p>
+      <w:pPr>
+        <w:spacing w:line="276" w:lineRule="auto"/>
+        <w:jc w:val="both"/>
+        <w:rPr>
+          <w:rFonts w:ascii="Times New Roman" w:hAnsi="Times New Roman" w:cs="Times New Roman"/>
+        </w:rPr>
+      </w:pPr>
+      <w:r>
+        <w:rPr>
+          <w:rFonts w:ascii="Times New Roman" w:hAnsi="Times New Roman" w:cs="Times New Roman"/>
+        </w:rPr>
+        <w:t>8.</w:t>
+      </w:r>
+      <w:r>
+        <w:rPr>
+          <w:rFonts w:ascii="Times New Roman" w:hAnsi="Times New Roman" w:cs="Times New Roman"/>
+        </w:rPr>
+        <w:t>10</w:t>
+      </w:r>
+      <w:r>
+        <w:rPr>
+          <w:rFonts w:ascii="Times New Roman" w:hAnsi="Times New Roman" w:cs="Times New Roman"/>
+        </w:rPr>
+        <w:t>. Este</w:t>
+      </w:r>
+      <w:r>
+        <w:rPr>
+          <w:rFonts w:ascii="Times New Roman" w:hAnsi="Times New Roman" w:cs="Times New Roman"/>
+        </w:rPr>
+        <w:t xml:space="preserve"> CONTRATO é reconhecido pelas PARTES como título executivo, na forma do Artigo 585, inciso II, do Código de Processo Civil Brasileiro, para efeito de cobrança dos valores devidos, inclusive decorrentes de multas nele previstas.</w:t>
+      </w:r>
+    </w:p>
+    <w:p>
+      <w:pPr>
+        <w:spacing w:line="276" w:lineRule="auto"/>
+        <w:jc w:val="both"/>
+        <w:rPr>
+          <w:rFonts w:ascii="Times New Roman" w:hAnsi="Times New Roman" w:cs="Times New Roman"/>
+        </w:rPr>
+      </w:pPr>
+      <w:r>
+        <w:rPr>
+          <w:rFonts w:ascii="Times New Roman" w:hAnsi="Times New Roman" w:cs="Times New Roman"/>
+        </w:rPr>
+        <w:t>8.1</w:t>
+      </w:r>
+      <w:r>
+        <w:rPr>
+          <w:rFonts w:ascii="Times New Roman" w:hAnsi="Times New Roman" w:cs="Times New Roman"/>
+        </w:rPr>
+        <w:t>1</w:t>
+      </w:r>
+      <w:r>
+        <w:rPr>
+          <w:rFonts w:ascii="Times New Roman" w:hAnsi="Times New Roman" w:cs="Times New Roman"/>
+        </w:rPr>
+        <w:t>. Este CONTRATO será regido e interpretado, em todos os seus aspectos, de acordo com as leis brasileiras.</w:t>
+      </w:r>
+    </w:p>
+    <w:p>
+      <w:pPr>
+        <w:spacing w:line="276" w:lineRule="auto"/>
+        <w:jc w:val="both"/>
+        <w:rPr>
+          <w:rFonts w:ascii="Times New Roman" w:hAnsi="Times New Roman" w:cs="Times New Roman"/>
+        </w:rPr>
+      </w:pPr>
+      <w:r>
+        <w:rPr>
+          <w:rFonts w:ascii="Times New Roman" w:hAnsi="Times New Roman" w:cs="Times New Roman"/>
+        </w:rPr>
+        <w:t>8.1</w:t>
+      </w:r>
+      <w:r>
+        <w:rPr>
+          <w:rFonts w:ascii="Times New Roman" w:hAnsi="Times New Roman" w:cs="Times New Roman"/>
+        </w:rPr>
+        <w:t>2</w:t>
+      </w:r>
+      <w:r>
+        <w:rPr>
+          <w:rFonts w:ascii="Times New Roman" w:hAnsi="Times New Roman" w:cs="Times New Roman"/>
+        </w:rPr>
+        <w:t xml:space="preserve">. As PARTES, neste ato, reconhecem e autorizam que o advogado do seu Departamento Jurídico, chancele e rubrique eletronicamente ou manualmente todas as páginas do presente Instrumento e, em </w:t>
+      </w:r>
+      <w:r>
+        <w:rPr>
+          <w:rFonts w:ascii="Times New Roman" w:hAnsi="Times New Roman" w:cs="Times New Roman"/>
+        </w:rPr>
         <w:lastRenderedPageBreak/>
-        <w:t>8.</w:t>
-      </w:r>
-      <w:r>
-        <w:rPr>
-          <w:rFonts w:ascii="Times New Roman" w:hAnsi="Times New Roman" w:cs="Times New Roman"/>
-        </w:rPr>
-        <w:t>3. Este</w:t>
-      </w:r>
-      <w:r>
-        <w:rPr>
-          <w:rFonts w:ascii="Times New Roman" w:hAnsi="Times New Roman" w:cs="Times New Roman"/>
-        </w:rPr>
-        <w:t xml:space="preserve"> CONTRATO não poderá ser alterado, nem haver renúncia às suas disposições, exceto por meio de aditamento escrito firmado pelas PARTES, observado o disposto na legislação aplicável. Bem como, este CONTRATO não estabelece nenhum vínculo trabalhista entre as PARTES.</w:t>
+        <w:t>sendo o caso, dos seus respectivos anexos, como se as próprias os tivessem rubricado, de forma a atestar, para os devidos fins e efeitos de direito, seu pleno conhecimento.</w:t>
       </w:r>
     </w:p>
     <w:p>
@@ -3054,286 +3423,6 @@
         <w:rPr>
           <w:rFonts w:ascii="Times New Roman" w:hAnsi="Times New Roman" w:cs="Times New Roman"/>
         </w:rPr>
-        <w:t xml:space="preserve">8.4. </w:t>
-      </w:r>
-      <w:r>
-        <w:rPr>
-          <w:rFonts w:ascii="Times New Roman" w:hAnsi="Times New Roman" w:cs="Times New Roman"/>
-        </w:rPr>
-        <w:t>O envio de créditos à(s) Unidade(s) Cadastrada(s) será efetuado exclusivamente quando esta estiver devidamente habilitada para cadastro, condicionando-se à verificação do saldo acumulado na(s) respectiva(s) unidade(s) e a formalização do encerramento de eventual vínculo contratual com outra empresa anteriormente associada à essa unidade.</w:t>
-      </w:r>
-      <w:r>
-        <w:rPr>
-          <w:rFonts w:ascii="Times New Roman" w:hAnsi="Times New Roman" w:cs="Times New Roman"/>
-        </w:rPr>
-        <w:t xml:space="preserve"> </w:t>
-      </w:r>
-    </w:p>
-    <w:p>
-      <w:pPr>
-        <w:spacing w:line="276" w:lineRule="auto"/>
-        <w:jc w:val="both"/>
-        <w:rPr>
-          <w:rFonts w:ascii="Times New Roman" w:hAnsi="Times New Roman" w:cs="Times New Roman"/>
-        </w:rPr>
-      </w:pPr>
-      <w:r>
-        <w:rPr>
-          <w:rFonts w:ascii="Times New Roman" w:hAnsi="Times New Roman" w:cs="Times New Roman"/>
-        </w:rPr>
-        <w:t>8.</w:t>
-      </w:r>
-      <w:r>
-        <w:rPr>
-          <w:rFonts w:ascii="Times New Roman" w:hAnsi="Times New Roman" w:cs="Times New Roman"/>
-        </w:rPr>
-        <w:t>5</w:t>
-      </w:r>
-      <w:r>
-        <w:rPr>
-          <w:rFonts w:ascii="Times New Roman" w:hAnsi="Times New Roman" w:cs="Times New Roman"/>
-        </w:rPr>
-        <w:t>. Nenhum</w:t>
-      </w:r>
-      <w:r>
-        <w:rPr>
-          <w:rFonts w:ascii="Times New Roman" w:hAnsi="Times New Roman" w:cs="Times New Roman"/>
-        </w:rPr>
-        <w:t xml:space="preserve"> atraso ou tolerância, por qualquer das PARTES, relativamente ao exercício de qualquer direito, poder, privilégio ou recurso contido neste CONTRATO, será tido como passível de prejudicar tal direito, poder, privilégio ou recurso, nem será interpretado como renúncia do(s) mesmo(s) ou novação das obrigações.</w:t>
-      </w:r>
-    </w:p>
-    <w:p>
-      <w:pPr>
-        <w:spacing w:line="276" w:lineRule="auto"/>
-        <w:jc w:val="both"/>
-        <w:rPr>
-          <w:rFonts w:ascii="Times New Roman" w:hAnsi="Times New Roman" w:cs="Times New Roman"/>
-        </w:rPr>
-      </w:pPr>
-      <w:r>
-        <w:rPr>
-          <w:rFonts w:ascii="Times New Roman" w:hAnsi="Times New Roman" w:cs="Times New Roman"/>
-        </w:rPr>
-        <w:t>8.</w:t>
-      </w:r>
-      <w:r>
-        <w:rPr>
-          <w:rFonts w:ascii="Times New Roman" w:hAnsi="Times New Roman" w:cs="Times New Roman"/>
-        </w:rPr>
-        <w:t>6</w:t>
-      </w:r>
-      <w:r>
-        <w:rPr>
-          <w:rFonts w:ascii="Times New Roman" w:hAnsi="Times New Roman" w:cs="Times New Roman"/>
-        </w:rPr>
-        <w:t>. Qualquer</w:t>
-      </w:r>
-      <w:r>
-        <w:rPr>
-          <w:rFonts w:ascii="Times New Roman" w:hAnsi="Times New Roman" w:cs="Times New Roman"/>
-        </w:rPr>
-        <w:t xml:space="preserve"> aviso ou outra comunicação de uma PARTE à outra a respeito deste CONTRATO será feita por escrito, em língua portuguesa, e poderá ser entregue ou enviada por correio registrado, fac-símile ou meio eletrônico, em qualquer caso com prova formal do seu recebimento, nos endereços por elas mencionados no preâmbulo do presente instrumento, ou para os endereços que venham a indicar expressamente.</w:t>
-      </w:r>
-    </w:p>
-    <w:p>
-      <w:pPr>
-        <w:spacing w:line="276" w:lineRule="auto"/>
-        <w:jc w:val="both"/>
-        <w:rPr>
-          <w:rFonts w:ascii="Times New Roman" w:hAnsi="Times New Roman" w:cs="Times New Roman"/>
-        </w:rPr>
-      </w:pPr>
-      <w:r>
-        <w:rPr>
-          <w:rFonts w:ascii="Times New Roman" w:hAnsi="Times New Roman" w:cs="Times New Roman"/>
-        </w:rPr>
-        <w:t>8.</w:t>
-      </w:r>
-      <w:r>
-        <w:rPr>
-          <w:rFonts w:ascii="Times New Roman" w:hAnsi="Times New Roman" w:cs="Times New Roman"/>
-        </w:rPr>
-        <w:t>7</w:t>
-      </w:r>
-      <w:r>
-        <w:rPr>
-          <w:rFonts w:ascii="Times New Roman" w:hAnsi="Times New Roman" w:cs="Times New Roman"/>
-        </w:rPr>
-        <w:t>. Se</w:t>
-      </w:r>
-      <w:r>
-        <w:rPr>
-          <w:rFonts w:ascii="Times New Roman" w:hAnsi="Times New Roman" w:cs="Times New Roman"/>
-        </w:rPr>
-        <w:t xml:space="preserve"> qualquer uma das PARTES modificar seu endereço deverá comunicar imediatamente à outra, sob pena de que a comunicação enviada na forma, número e no endereço, físico ou eletrônico, previsto nesta cláusula seja tida e aceita como válida, inclusive para todos os fins de pagamento, citação inicial, notificação, intimação e/ou ciência originados de atos administrativos ou judiciais, consoante este Contrato.</w:t>
-      </w:r>
-    </w:p>
-    <w:p>
-      <w:pPr>
-        <w:spacing w:line="276" w:lineRule="auto"/>
-        <w:jc w:val="both"/>
-        <w:rPr>
-          <w:rFonts w:ascii="Times New Roman" w:hAnsi="Times New Roman" w:cs="Times New Roman"/>
-        </w:rPr>
-      </w:pPr>
-      <w:r>
-        <w:rPr>
-          <w:rFonts w:ascii="Times New Roman" w:hAnsi="Times New Roman" w:cs="Times New Roman"/>
-        </w:rPr>
-        <w:t>8.</w:t>
-      </w:r>
-      <w:r>
-        <w:rPr>
-          <w:rFonts w:ascii="Times New Roman" w:hAnsi="Times New Roman" w:cs="Times New Roman"/>
-        </w:rPr>
-        <w:t>8</w:t>
-      </w:r>
-      <w:r>
-        <w:rPr>
-          <w:rFonts w:ascii="Times New Roman" w:hAnsi="Times New Roman" w:cs="Times New Roman"/>
-        </w:rPr>
-        <w:t>. Na</w:t>
-      </w:r>
-      <w:r>
-        <w:rPr>
-          <w:rFonts w:ascii="Times New Roman" w:hAnsi="Times New Roman" w:cs="Times New Roman"/>
-        </w:rPr>
-        <w:t xml:space="preserve"> hipótese de qualquer das disposições previstas neste CONTRATO vierem a ser declarada ilegal, inválida ou inexequível, as disposições remanescentes não serão afetadas, permanecendo em plena vigência e aplicação. À ocorrência da hipótese aqui prevista, as PARTES se obrigam, desde já, a buscar uma disposição que a substitua e que atenda aos objetivos da disposição considerada ilegal, inválida ou inexequível, e que mantenham, tanto quanto possível, em todas as circunstâncias, o equilíbrio dos interesses comerciais das PARTES.</w:t>
-      </w:r>
-    </w:p>
-    <w:p>
-      <w:pPr>
-        <w:spacing w:line="276" w:lineRule="auto"/>
-        <w:jc w:val="both"/>
-        <w:rPr>
-          <w:rFonts w:ascii="Times New Roman" w:hAnsi="Times New Roman" w:cs="Times New Roman"/>
-        </w:rPr>
-      </w:pPr>
-      <w:r>
-        <w:rPr>
-          <w:rFonts w:ascii="Times New Roman" w:hAnsi="Times New Roman" w:cs="Times New Roman"/>
-        </w:rPr>
-        <w:t>8.</w:t>
-      </w:r>
-      <w:r>
-        <w:rPr>
-          <w:rFonts w:ascii="Times New Roman" w:hAnsi="Times New Roman" w:cs="Times New Roman"/>
-        </w:rPr>
-        <w:t>9</w:t>
-      </w:r>
-      <w:r>
-        <w:rPr>
-          <w:rFonts w:ascii="Times New Roman" w:hAnsi="Times New Roman" w:cs="Times New Roman"/>
-        </w:rPr>
-        <w:t>. Este</w:t>
-      </w:r>
-      <w:r>
-        <w:rPr>
-          <w:rFonts w:ascii="Times New Roman" w:hAnsi="Times New Roman" w:cs="Times New Roman"/>
-        </w:rPr>
-        <w:t xml:space="preserve"> CONTRATO reflete todos os acordos e entendimentos ajustados, inclusive os anteriores firmados entre as PARTES com respeito ao seu objeto. Cada uma das PARTES reconhece e confirma que não celebra este CONTRATO com base em qualquer declaração, garantia ou outro comprometimento da outra PARTE que não esteja plenamente refletido nas disposições deste CONTRATO.</w:t>
-      </w:r>
-    </w:p>
-    <w:p>
-      <w:pPr>
-        <w:spacing w:line="276" w:lineRule="auto"/>
-        <w:jc w:val="both"/>
-        <w:rPr>
-          <w:rFonts w:ascii="Times New Roman" w:hAnsi="Times New Roman" w:cs="Times New Roman"/>
-        </w:rPr>
-      </w:pPr>
-      <w:r>
-        <w:rPr>
-          <w:rFonts w:ascii="Times New Roman" w:hAnsi="Times New Roman" w:cs="Times New Roman"/>
-        </w:rPr>
-        <w:t>8.</w:t>
-      </w:r>
-      <w:r>
-        <w:rPr>
-          <w:rFonts w:ascii="Times New Roman" w:hAnsi="Times New Roman" w:cs="Times New Roman"/>
-        </w:rPr>
-        <w:t>10</w:t>
-      </w:r>
-      <w:r>
-        <w:rPr>
-          <w:rFonts w:ascii="Times New Roman" w:hAnsi="Times New Roman" w:cs="Times New Roman"/>
-        </w:rPr>
-        <w:t>. Este</w:t>
-      </w:r>
-      <w:r>
-        <w:rPr>
-          <w:rFonts w:ascii="Times New Roman" w:hAnsi="Times New Roman" w:cs="Times New Roman"/>
-        </w:rPr>
-        <w:t xml:space="preserve"> CONTRATO é reconhecido pelas PARTES como título executivo, na forma do Artigo 585, inciso II, do Código de Processo Civil Brasileiro, para efeito de cobrança dos valores devidos, inclusive decorrentes de multas nele previstas.</w:t>
-      </w:r>
-    </w:p>
-    <w:p>
-      <w:pPr>
-        <w:spacing w:line="276" w:lineRule="auto"/>
-        <w:jc w:val="both"/>
-        <w:rPr>
-          <w:rFonts w:ascii="Times New Roman" w:hAnsi="Times New Roman" w:cs="Times New Roman"/>
-        </w:rPr>
-      </w:pPr>
-      <w:r>
-        <w:rPr>
-          <w:rFonts w:ascii="Times New Roman" w:hAnsi="Times New Roman" w:cs="Times New Roman"/>
-        </w:rPr>
-        <w:t>8.1</w:t>
-      </w:r>
-      <w:r>
-        <w:rPr>
-          <w:rFonts w:ascii="Times New Roman" w:hAnsi="Times New Roman" w:cs="Times New Roman"/>
-        </w:rPr>
-        <w:t>1</w:t>
-      </w:r>
-      <w:r>
-        <w:rPr>
-          <w:rFonts w:ascii="Times New Roman" w:hAnsi="Times New Roman" w:cs="Times New Roman"/>
-        </w:rPr>
-        <w:t>. Este CONTRATO será regido e interpretado, em todos os seus aspectos, de acordo com as leis brasileiras.</w:t>
-      </w:r>
-    </w:p>
-    <w:p>
-      <w:pPr>
-        <w:spacing w:line="276" w:lineRule="auto"/>
-        <w:jc w:val="both"/>
-        <w:rPr>
-          <w:rFonts w:ascii="Times New Roman" w:hAnsi="Times New Roman" w:cs="Times New Roman"/>
-        </w:rPr>
-      </w:pPr>
-      <w:r>
-        <w:rPr>
-          <w:rFonts w:ascii="Times New Roman" w:hAnsi="Times New Roman" w:cs="Times New Roman"/>
-        </w:rPr>
-        <w:t>8.1</w:t>
-      </w:r>
-      <w:r>
-        <w:rPr>
-          <w:rFonts w:ascii="Times New Roman" w:hAnsi="Times New Roman" w:cs="Times New Roman"/>
-        </w:rPr>
-        <w:t>2</w:t>
-      </w:r>
-      <w:r>
-        <w:rPr>
-          <w:rFonts w:ascii="Times New Roman" w:hAnsi="Times New Roman" w:cs="Times New Roman"/>
-        </w:rPr>
-        <w:t>. As PARTES, neste ato, reconhecem e autorizam que o advogado do seu Departamento Jurídico, chancele e rubrique eletronicamente ou manualmente todas as páginas do presente Instrumento e, em sendo o caso, dos seus respectivos anexos, como se as próprias os tivessem rubricado, de forma a atestar, para os devidos fins e efeitos de direito, seu pleno conhecimento.</w:t>
-      </w:r>
-    </w:p>
-    <w:p>
-      <w:pPr>
-        <w:spacing w:line="276" w:lineRule="auto"/>
-        <w:jc w:val="both"/>
-        <w:rPr>
-          <w:rFonts w:ascii="Times New Roman" w:hAnsi="Times New Roman" w:cs="Times New Roman"/>
-        </w:rPr>
-      </w:pPr>
-      <w:r>
-        <w:rPr>
-          <w:rFonts w:ascii="Times New Roman" w:hAnsi="Times New Roman" w:cs="Times New Roman"/>
-        </w:rPr>
-        <w:lastRenderedPageBreak/>
         <w:t>8.1</w:t>
       </w:r>
       <w:r>
@@ -3428,36 +3517,42 @@
         <w:jc w:val="right"/>
         <w:rPr>
           <w:rFonts w:ascii="Times New Roman" w:hAnsi="Times New Roman" w:cs="Times New Roman"/>
-          <w:b/>
-          <w:bCs/>
-        </w:rPr>
-      </w:pPr>
-      <w:r>
-        <w:rPr>
-          <w:rFonts w:ascii="Times New Roman" w:hAnsi="Times New Roman" w:cs="Times New Roman"/>
-          <w:b/>
-          <w:bCs/>
+        </w:rPr>
+      </w:pPr>
+      <w:r>
+        <w:rPr>
+          <w:rFonts w:ascii="Times New Roman" w:hAnsi="Times New Roman" w:cs="Times New Roman"/>
         </w:rPr>
         <w:t>Sinop – MT</w:t>
       </w:r>
       <w:r>
         <w:rPr>
           <w:rFonts w:ascii="Times New Roman" w:hAnsi="Times New Roman" w:cs="Times New Roman"/>
-          <w:b/>
-          <w:bCs/>
         </w:rPr>
         <w:t xml:space="preserve">, </w:t>
       </w:r>
-      <w:bookmarkStart w:id="3" w:name="_Hlk212549681"/>
-      <w:r>
-        <w:rPr>
-          <w:rFonts w:ascii="Times New Roman" w:hAnsi="Times New Roman" w:cs="Times New Roman"/>
-          <w:b/>
-          <w:bCs/>
-        </w:rPr>
-        <w:t>{{Data}}</w:t>
-      </w:r>
-      <w:bookmarkEnd w:id="3"/>
+      <w:bookmarkStart w:id="2" w:name="_Hlk212549681"/>
+      <w:r>
+        <w:rPr>
+          <w:rFonts w:ascii="Times New Roman" w:hAnsi="Times New Roman" w:cs="Times New Roman"/>
+        </w:rPr>
+        <w:t>{{</w:t>
+      </w:r>
+      <w:r>
+        <w:rPr>
+          <w:rFonts w:ascii="Times New Roman" w:hAnsi="Times New Roman" w:cs="Times New Roman"/>
+          <w:b/>
+          <w:bCs/>
+        </w:rPr>
+        <w:t>Data</w:t>
+      </w:r>
+      <w:r>
+        <w:rPr>
+          <w:rFonts w:ascii="Times New Roman" w:hAnsi="Times New Roman" w:cs="Times New Roman"/>
+        </w:rPr>
+        <w:t>}}</w:t>
+      </w:r>
+      <w:bookmarkEnd w:id="2"/>
     </w:p>
     <w:p>
       <w:pPr>
@@ -3985,8 +4080,7 @@
         <w:widowControl w:val="0"/>
         <w:autoSpaceDE w:val="0"/>
         <w:autoSpaceDN w:val="0"/>
-        <w:spacing w:before="23" w:after="0" w:line="240" w:lineRule="auto"/>
-        <w:ind w:left="48" w:right="51"/>
+        <w:spacing w:after="0" w:line="240" w:lineRule="auto"/>
         <w:jc w:val="center"/>
         <w:rPr>
           <w:rFonts w:ascii="Calibri" w:eastAsia="Calibri" w:hAnsi="Calibri" w:cs="Calibri"/>
@@ -4048,17 +4142,7 @@
         <w:widowControl w:val="0"/>
         <w:autoSpaceDE w:val="0"/>
         <w:autoSpaceDN w:val="0"/>
-        <w:spacing w:before="241" w:after="0" w:line="240" w:lineRule="auto"/>
-        <w:rPr>
-          <w:rFonts w:ascii="Calibri" w:eastAsia="Calibri" w:hAnsi="Calibri" w:cs="Calibri"/>
-          <w:b/>
-          <w:kern w:val="0"/>
-          <w:sz w:val="28"/>
-          <w:lang w:val="pt-PT"/>
-          <w14:ligatures w14:val="none"/>
-        </w:rPr>
-      </w:pPr>
-      <w:r>
+        <w:spacing w:before="240" w:after="60" w:line="240" w:lineRule="auto"/>
         <w:rPr>
           <w:rFonts w:ascii="Calibri" w:eastAsia="Calibri" w:hAnsi="Calibri" w:cs="Calibri"/>
           <w:b/>
@@ -4068,208 +4152,6 @@
           <w:lang w:val="pt-PT"/>
           <w14:ligatures w14:val="none"/>
         </w:rPr>
-        <w:t>OUTORGANTE</w:t>
-      </w:r>
-      <w:r>
-        <w:rPr>
-          <w:rFonts w:ascii="Calibri" w:eastAsia="Calibri" w:hAnsi="Calibri" w:cs="Calibri"/>
-          <w:b/>
-          <w:kern w:val="0"/>
-          <w:sz w:val="28"/>
-          <w:lang w:val="pt-PT"/>
-          <w14:ligatures w14:val="none"/>
-        </w:rPr>
-        <w:t>:</w:t>
-      </w:r>
-    </w:p>
-    <w:p>
-      <w:pPr>
-        <w:widowControl w:val="0"/>
-        <w:autoSpaceDE w:val="0"/>
-        <w:autoSpaceDN w:val="0"/>
-        <w:spacing w:before="241" w:after="0" w:line="240" w:lineRule="auto"/>
-        <w:jc w:val="both"/>
-        <w:rPr>
-          <w:rFonts w:ascii="Calibri" w:eastAsia="Calibri" w:hAnsi="Calibri" w:cs="Calibri"/>
-          <w:kern w:val="0"/>
-          <w:lang w:val="pt-PT"/>
-          <w14:ligatures w14:val="none"/>
-        </w:rPr>
-      </w:pPr>
-      <w:r>
-        <w:rPr>
-          <w:rFonts w:ascii="Calibri" w:hAnsi="Calibri" w:cs="Calibri"/>
-          <w:b/>
-          <w14:ligatures w14:val="none"/>
-        </w:rPr>
-        <w:t xml:space="preserve">{{NOME}}, </w:t>
-      </w:r>
-      <w:r>
-        <w:rPr>
-          <w:rFonts w:ascii="Calibri" w:eastAsia="Calibri" w:hAnsi="Calibri" w:cs="Calibri"/>
-          <w:kern w:val="0"/>
-          <w:lang w:val="pt-PT"/>
-          <w14:ligatures w14:val="none"/>
-        </w:rPr>
-        <w:t xml:space="preserve">pessoa fisica, </w:t>
-      </w:r>
-      <w:r>
-        <w:rPr>
-          <w:rFonts w:ascii="Calibri" w:hAnsi="Calibri" w:cs="Calibri"/>
-          <w14:ligatures w14:val="none"/>
-        </w:rPr>
-        <w:t>com CPF: {{</w:t>
-      </w:r>
-      <w:r>
-        <w:rPr>
-          <w:rFonts w:ascii="Calibri" w:hAnsi="Calibri" w:cs="Calibri"/>
-          <w:b/>
-          <w14:ligatures w14:val="none"/>
-        </w:rPr>
-        <w:t>CPF</w:t>
-      </w:r>
-      <w:r>
-        <w:rPr>
-          <w:rFonts w:ascii="Calibri" w:hAnsi="Calibri" w:cs="Calibri"/>
-          <w14:ligatures w14:val="none"/>
-        </w:rPr>
-        <w:t>}} e RG {{</w:t>
-      </w:r>
-      <w:r>
-        <w:rPr>
-          <w:rFonts w:ascii="Calibri" w:hAnsi="Calibri" w:cs="Calibri"/>
-          <w:b/>
-          <w14:ligatures w14:val="none"/>
-        </w:rPr>
-        <w:t>RG</w:t>
-      </w:r>
-      <w:r>
-        <w:rPr>
-          <w:rFonts w:ascii="Calibri" w:hAnsi="Calibri" w:cs="Calibri"/>
-          <w14:ligatures w14:val="none"/>
-        </w:rPr>
-        <w:t>}}, localizado na {{</w:t>
-      </w:r>
-      <w:r>
-        <w:rPr>
-          <w:rFonts w:ascii="Calibri" w:hAnsi="Calibri" w:cs="Calibri"/>
-          <w:b/>
-          <w14:ligatures w14:val="none"/>
-        </w:rPr>
-        <w:t>Logradouro</w:t>
-      </w:r>
-      <w:r>
-        <w:rPr>
-          <w:rFonts w:ascii="Calibri" w:hAnsi="Calibri" w:cs="Calibri"/>
-          <w14:ligatures w14:val="none"/>
-        </w:rPr>
-        <w:t>}}, n° {{</w:t>
-      </w:r>
-      <w:r>
-        <w:rPr>
-          <w:rFonts w:ascii="Calibri" w:hAnsi="Calibri" w:cs="Calibri"/>
-          <w:b/>
-          <w14:ligatures w14:val="none"/>
-        </w:rPr>
-        <w:t>Número</w:t>
-      </w:r>
-      <w:r>
-        <w:rPr>
-          <w:rFonts w:ascii="Calibri" w:hAnsi="Calibri" w:cs="Calibri"/>
-          <w14:ligatures w14:val="none"/>
-        </w:rPr>
-        <w:t xml:space="preserve"> </w:t>
-      </w:r>
-      <w:r>
-        <w:rPr>
-          <w:rFonts w:ascii="Calibri" w:hAnsi="Calibri" w:cs="Calibri"/>
-          <w:b/>
-          <w14:ligatures w14:val="none"/>
-        </w:rPr>
-        <w:t>Endereço</w:t>
-      </w:r>
-      <w:r>
-        <w:rPr>
-          <w:rFonts w:ascii="Calibri" w:hAnsi="Calibri" w:cs="Calibri"/>
-          <w14:ligatures w14:val="none"/>
-        </w:rPr>
-        <w:t>}}, {{</w:t>
-      </w:r>
-      <w:r>
-        <w:rPr>
-          <w:rFonts w:ascii="Calibri" w:hAnsi="Calibri" w:cs="Calibri"/>
-          <w:b/>
-          <w14:ligatures w14:val="none"/>
-        </w:rPr>
-        <w:t>Bairro</w:t>
-      </w:r>
-      <w:r>
-        <w:rPr>
-          <w:rFonts w:ascii="Calibri" w:hAnsi="Calibri" w:cs="Calibri"/>
-          <w14:ligatures w14:val="none"/>
-        </w:rPr>
-        <w:t>}}, {{</w:t>
-      </w:r>
-      <w:r>
-        <w:rPr>
-          <w:rFonts w:ascii="Calibri" w:hAnsi="Calibri" w:cs="Calibri"/>
-          <w:b/>
-          <w14:ligatures w14:val="none"/>
-        </w:rPr>
-        <w:t>Cidade</w:t>
-      </w:r>
-      <w:r>
-        <w:rPr>
-          <w:rFonts w:ascii="Calibri" w:hAnsi="Calibri" w:cs="Calibri"/>
-          <w14:ligatures w14:val="none"/>
-        </w:rPr>
-        <w:t>}} - {{</w:t>
-      </w:r>
-      <w:r>
-        <w:rPr>
-          <w:rFonts w:ascii="Calibri" w:hAnsi="Calibri" w:cs="Calibri"/>
-          <w:b/>
-          <w14:ligatures w14:val="none"/>
-        </w:rPr>
-        <w:t>Estado</w:t>
-      </w:r>
-      <w:r>
-        <w:rPr>
-          <w:rFonts w:ascii="Calibri" w:hAnsi="Calibri" w:cs="Calibri"/>
-          <w14:ligatures w14:val="none"/>
-        </w:rPr>
-        <w:t>}}, CEP {{</w:t>
-      </w:r>
-      <w:r>
-        <w:rPr>
-          <w:rFonts w:ascii="Calibri" w:hAnsi="Calibri" w:cs="Calibri"/>
-          <w:b/>
-          <w14:ligatures w14:val="none"/>
-        </w:rPr>
-        <w:t>CEP</w:t>
-      </w:r>
-      <w:r>
-        <w:rPr>
-          <w:rFonts w:ascii="Calibri" w:hAnsi="Calibri" w:cs="Calibri"/>
-          <w14:ligatures w14:val="none"/>
-        </w:rPr>
-        <w:t>}}.</w:t>
-      </w:r>
-    </w:p>
-    <w:p>
-      <w:pPr>
-        <w:widowControl w:val="0"/>
-        <w:autoSpaceDE w:val="0"/>
-        <w:autoSpaceDN w:val="0"/>
-        <w:spacing w:before="241" w:after="0" w:line="240" w:lineRule="auto"/>
-        <w:rPr>
-          <w:rFonts w:ascii="Calibri" w:eastAsia="Calibri" w:hAnsi="Calibri" w:cs="Calibri"/>
-          <w:b/>
-          <w:kern w:val="0"/>
-          <w:sz w:val="28"/>
-          <w:lang w:val="pt-PT"/>
-          <w14:ligatures w14:val="none"/>
-        </w:rPr>
       </w:pPr>
       <w:r>
         <w:rPr>
@@ -4281,7 +4163,7 @@
           <w:lang w:val="pt-PT"/>
           <w14:ligatures w14:val="none"/>
         </w:rPr>
-        <w:t>OUTORGADO</w:t>
+        <w:t>OUTORGANTE</w:t>
       </w:r>
       <w:r>
         <w:rPr>
@@ -4303,267 +4185,195 @@
         <w:spacing w:after="0" w:line="240" w:lineRule="auto"/>
         <w:jc w:val="both"/>
         <w:rPr>
+          <w:rFonts w:ascii="Calibri" w:eastAsia="Calibri" w:hAnsi="Calibri" w:cs="Calibri"/>
+          <w:b/>
+          <w:kern w:val="0"/>
+          <w:sz w:val="28"/>
+          <w:lang w:val="pt-PT"/>
+          <w14:ligatures w14:val="none"/>
+        </w:rPr>
+      </w:pPr>
+      <w:r>
+        <w:rPr>
           <w:rFonts w:ascii="Calibri" w:hAnsi="Calibri" w:cs="Calibri"/>
-        </w:rPr>
-      </w:pPr>
-      <w:r>
-        <w:rPr>
-          <w:rStyle w:val="fontstyle01"/>
-        </w:rPr>
-        <w:t xml:space="preserve">Sr. </w:t>
-      </w:r>
-      <w:r>
-        <w:rPr>
-          <w:rStyle w:val="fontstyle21"/>
+          <w:bCs/>
+          <w14:ligatures w14:val="none"/>
+        </w:rPr>
+        <w:t>Sr.</w:t>
+      </w:r>
+      <w:r>
+        <w:rPr>
           <w:rFonts w:ascii="Calibri" w:hAnsi="Calibri" w:cs="Calibri"/>
-        </w:rPr>
-        <w:t>MOACIR JUNIOR OMIZZOLLO</w:t>
-      </w:r>
-      <w:r>
-        <w:rPr>
-          <w:rStyle w:val="fontstyle01"/>
-        </w:rPr>
-        <w:t>, brasileiro, Engenheiro Eletricista, portador da cédula de</w:t>
+          <w:b/>
+          <w14:ligatures w14:val="none"/>
+        </w:rPr>
+        <w:t xml:space="preserve"> </w:t>
       </w:r>
       <w:r>
         <w:rPr>
           <w:rFonts w:ascii="Calibri" w:hAnsi="Calibri" w:cs="Calibri"/>
-          <w:color w:val="000000"/>
-        </w:rPr>
-        <w:br/>
-      </w:r>
-      <w:r>
-        <w:rPr>
-          <w:rStyle w:val="fontstyle01"/>
-        </w:rPr>
-        <w:t>identidade número 2611182-9 expedida pela Secretaria de Segurança Pública do Estado de</w:t>
+          <w:b/>
+          <w14:ligatures w14:val="none"/>
+        </w:rPr>
+        <w:t xml:space="preserve">{{NOME}}, </w:t>
+      </w:r>
+      <w:r>
+        <w:rPr>
+          <w:rFonts w:ascii="Calibri" w:eastAsia="Calibri" w:hAnsi="Calibri" w:cs="Calibri"/>
+          <w:kern w:val="0"/>
+          <w:lang w:val="pt-PT"/>
+          <w14:ligatures w14:val="none"/>
+        </w:rPr>
+        <w:t xml:space="preserve">pessoa fisica, </w:t>
       </w:r>
       <w:r>
         <w:rPr>
           <w:rFonts w:ascii="Calibri" w:hAnsi="Calibri" w:cs="Calibri"/>
-          <w:color w:val="000000"/>
-        </w:rPr>
-        <w:br/>
-      </w:r>
-      <w:r>
-        <w:rPr>
-          <w:rStyle w:val="fontstyle01"/>
-        </w:rPr>
-        <w:t>Mato Grosso e inscrito no CPF/MF sob número 040.525.701-54, com endereço profissional à</w:t>
+          <w14:ligatures w14:val="none"/>
+        </w:rPr>
+        <w:t>com CPF</w:t>
       </w:r>
       <w:r>
         <w:rPr>
           <w:rFonts w:ascii="Calibri" w:hAnsi="Calibri" w:cs="Calibri"/>
-          <w:color w:val="000000"/>
-        </w:rPr>
-        <w:br/>
-      </w:r>
-      <w:r>
-        <w:rPr>
-          <w:rStyle w:val="fontstyle01"/>
-        </w:rPr>
-        <w:t xml:space="preserve">Avenida André Antônio Maggi, n° 421B, Bairro Jardim Maringá, Sinop/MT, o Sr. </w:t>
-      </w:r>
-      <w:r>
-        <w:rPr>
-          <w:rStyle w:val="fontstyle21"/>
+          <w14:ligatures w14:val="none"/>
+        </w:rPr>
+        <w:t>: {{</w:t>
+      </w:r>
+      <w:r>
+        <w:rPr>
           <w:rFonts w:ascii="Calibri" w:hAnsi="Calibri" w:cs="Calibri"/>
-        </w:rPr>
-        <w:t>GUSTAVO</w:t>
+          <w:b/>
+          <w:bCs/>
+          <w14:ligatures w14:val="none"/>
+        </w:rPr>
+        <w:t>CPF</w:t>
       </w:r>
       <w:r>
         <w:rPr>
           <w:rFonts w:ascii="Calibri" w:hAnsi="Calibri" w:cs="Calibri"/>
-          <w:b/>
-          <w:bCs/>
-          <w:color w:val="000000"/>
-        </w:rPr>
-        <w:br/>
-      </w:r>
-      <w:r>
-        <w:rPr>
-          <w:rStyle w:val="fontstyle21"/>
+          <w14:ligatures w14:val="none"/>
+        </w:rPr>
+        <w:t>}} e RG {{</w:t>
+      </w:r>
+      <w:r>
+        <w:rPr>
           <w:rFonts w:ascii="Calibri" w:hAnsi="Calibri" w:cs="Calibri"/>
-        </w:rPr>
-        <w:t>RAMOS TEIXEIRA</w:t>
-      </w:r>
-      <w:r>
-        <w:rPr>
-          <w:rStyle w:val="fontstyle01"/>
-        </w:rPr>
-        <w:t>, brasileiro, Engenheiro Eletricista, portador da cédula de identidade número</w:t>
+          <w:b/>
+          <w:bCs/>
+          <w14:ligatures w14:val="none"/>
+        </w:rPr>
+        <w:t>RG</w:t>
       </w:r>
       <w:r>
         <w:rPr>
           <w:rFonts w:ascii="Calibri" w:hAnsi="Calibri" w:cs="Calibri"/>
-          <w:color w:val="000000"/>
-        </w:rPr>
-        <w:br/>
-      </w:r>
-      <w:r>
-        <w:rPr>
-          <w:rStyle w:val="fontstyle01"/>
-        </w:rPr>
-        <w:t>2860745-7 expedida pela Secretaria de Segurança Pública do Estado de Mato Grosso e inscrito</w:t>
+          <w14:ligatures w14:val="none"/>
+        </w:rPr>
+        <w:t>}}, localizado na {{</w:t>
       </w:r>
       <w:r>
         <w:rPr>
           <w:rFonts w:ascii="Calibri" w:hAnsi="Calibri" w:cs="Calibri"/>
-          <w:color w:val="000000"/>
-        </w:rPr>
-        <w:br/>
-      </w:r>
-      <w:r>
-        <w:rPr>
-          <w:rStyle w:val="fontstyle01"/>
-        </w:rPr>
-        <w:t>no CPF/MF sob o número 062.761.371-38, com endereço profissional à Avenida André Antônio</w:t>
+          <w:b/>
+          <w:bCs/>
+          <w14:ligatures w14:val="none"/>
+        </w:rPr>
+        <w:t>Logradouro</w:t>
       </w:r>
       <w:r>
         <w:rPr>
           <w:rFonts w:ascii="Calibri" w:hAnsi="Calibri" w:cs="Calibri"/>
-          <w:color w:val="000000"/>
-        </w:rPr>
-        <w:br/>
-      </w:r>
-      <w:r>
-        <w:rPr>
-          <w:rStyle w:val="fontstyle01"/>
-        </w:rPr>
-        <w:t xml:space="preserve">Maggi, n° 421B, Bairro Jardim Maringá, Sinop/MT, o Sr. </w:t>
-      </w:r>
-      <w:r>
-        <w:rPr>
-          <w:rStyle w:val="fontstyle21"/>
+          <w14:ligatures w14:val="none"/>
+        </w:rPr>
+        <w:t>}}, n° {{</w:t>
+      </w:r>
+      <w:r>
+        <w:rPr>
           <w:rFonts w:ascii="Calibri" w:hAnsi="Calibri" w:cs="Calibri"/>
-        </w:rPr>
-        <w:t>ELLYAKIN JESSE SANTOS FIGUEIREDO</w:t>
-      </w:r>
-      <w:r>
-        <w:rPr>
-          <w:rStyle w:val="fontstyle01"/>
-        </w:rPr>
-        <w:t>,</w:t>
+          <w:b/>
+          <w:bCs/>
+          <w14:ligatures w14:val="none"/>
+        </w:rPr>
+        <w:t>Número Endereço</w:t>
       </w:r>
       <w:r>
         <w:rPr>
           <w:rFonts w:ascii="Calibri" w:hAnsi="Calibri" w:cs="Calibri"/>
-          <w:color w:val="000000"/>
-        </w:rPr>
-        <w:br/>
-      </w:r>
-      <w:r>
-        <w:rPr>
-          <w:rStyle w:val="fontstyle01"/>
-        </w:rPr>
-        <w:t>brasileiro, Engenheiro Eletricista, portador da cédula de identidade número 2346250-7</w:t>
+          <w14:ligatures w14:val="none"/>
+        </w:rPr>
+        <w:t>}}, {{</w:t>
       </w:r>
       <w:r>
         <w:rPr>
           <w:rFonts w:ascii="Calibri" w:hAnsi="Calibri" w:cs="Calibri"/>
-          <w:color w:val="000000"/>
-        </w:rPr>
-        <w:br/>
-      </w:r>
-      <w:r>
-        <w:rPr>
-          <w:rStyle w:val="fontstyle01"/>
-        </w:rPr>
-        <w:t>expedida pela Secretaria Estadual de Segurança Pública do Estado de Mato Grosso e inscrito</w:t>
+          <w:b/>
+          <w:bCs/>
+          <w14:ligatures w14:val="none"/>
+        </w:rPr>
+        <w:t>Bairro</w:t>
       </w:r>
       <w:r>
         <w:rPr>
           <w:rFonts w:ascii="Calibri" w:hAnsi="Calibri" w:cs="Calibri"/>
-          <w:color w:val="000000"/>
-        </w:rPr>
-        <w:br/>
-      </w:r>
-      <w:r>
-        <w:rPr>
-          <w:rStyle w:val="fontstyle01"/>
-        </w:rPr>
-        <w:t>no CPF/MF sob o número 006.638.139-80, com endereço profissional à Avenida André Antônio</w:t>
+          <w14:ligatures w14:val="none"/>
+        </w:rPr>
+        <w:t>}}, {{</w:t>
       </w:r>
       <w:r>
         <w:rPr>
           <w:rFonts w:ascii="Calibri" w:hAnsi="Calibri" w:cs="Calibri"/>
-          <w:color w:val="000000"/>
-        </w:rPr>
-        <w:br/>
-      </w:r>
-      <w:r>
-        <w:rPr>
-          <w:rStyle w:val="fontstyle01"/>
-        </w:rPr>
-        <w:t xml:space="preserve">Maggi, n° 421B, Bairro Jardim Maringá, Sinop/MT e o Sr. </w:t>
-      </w:r>
-      <w:r>
-        <w:rPr>
-          <w:rStyle w:val="fontstyle21"/>
+          <w:b/>
+          <w:bCs/>
+          <w14:ligatures w14:val="none"/>
+        </w:rPr>
+        <w:t>Cidade</w:t>
+      </w:r>
+      <w:r>
+        <w:rPr>
           <w:rFonts w:ascii="Calibri" w:hAnsi="Calibri" w:cs="Calibri"/>
-        </w:rPr>
-        <w:t>LUIZ GUSTAVO AGUIRRE ALVES</w:t>
+          <w14:ligatures w14:val="none"/>
+        </w:rPr>
+        <w:t>}} - {{</w:t>
       </w:r>
       <w:r>
         <w:rPr>
           <w:rFonts w:ascii="Calibri" w:hAnsi="Calibri" w:cs="Calibri"/>
           <w:b/>
           <w:bCs/>
-          <w:color w:val="000000"/>
-        </w:rPr>
-        <w:br/>
-      </w:r>
-      <w:r>
-        <w:rPr>
-          <w:rStyle w:val="fontstyle21"/>
+          <w14:ligatures w14:val="none"/>
+        </w:rPr>
+        <w:t>Estado</w:t>
+      </w:r>
+      <w:r>
+        <w:rPr>
           <w:rFonts w:ascii="Calibri" w:hAnsi="Calibri" w:cs="Calibri"/>
-        </w:rPr>
-        <w:t>PAVÃO</w:t>
-      </w:r>
-      <w:r>
-        <w:rPr>
-          <w:rStyle w:val="fontstyle01"/>
-        </w:rPr>
-        <w:t>, brasileiro, Engenheiro Eletricista, portador da cédula de identidade número 2775908-</w:t>
+          <w14:ligatures w14:val="none"/>
+        </w:rPr>
+        <w:t>}}, CEP {{</w:t>
       </w:r>
       <w:r>
         <w:rPr>
           <w:rFonts w:ascii="Calibri" w:hAnsi="Calibri" w:cs="Calibri"/>
-          <w:color w:val="000000"/>
-        </w:rPr>
-        <w:br/>
-      </w:r>
-      <w:r>
-        <w:rPr>
-          <w:rStyle w:val="fontstyle01"/>
-        </w:rPr>
-        <w:t>3 expedida pela Secretaria Estadual de Segurança Pública do Estado de Mato Grosso e inscrito</w:t>
+          <w14:ligatures w14:val="none"/>
+        </w:rPr>
+        <w:t>C</w:t>
       </w:r>
       <w:r>
         <w:rPr>
           <w:rFonts w:ascii="Calibri" w:hAnsi="Calibri" w:cs="Calibri"/>
-          <w:color w:val="000000"/>
-        </w:rPr>
-        <w:br/>
-      </w:r>
-      <w:r>
-        <w:rPr>
-          <w:rStyle w:val="fontstyle01"/>
-        </w:rPr>
-        <w:t>no CPF/MF sob o número 060.321.241-77, com endereço profissional à Avenida André Antônio</w:t>
+          <w:b/>
+          <w:bCs/>
+          <w14:ligatures w14:val="none"/>
+        </w:rPr>
+        <w:t>ep</w:t>
       </w:r>
       <w:r>
         <w:rPr>
           <w:rFonts w:ascii="Calibri" w:hAnsi="Calibri" w:cs="Calibri"/>
-          <w:color w:val="000000"/>
-        </w:rPr>
-        <w:br/>
-      </w:r>
-      <w:r>
-        <w:rPr>
-          <w:rStyle w:val="fontstyle01"/>
-        </w:rPr>
-        <w:t>Maggi, n° 421B, Bairro Jardim Maringá, Sinop/MT.</w:t>
+          <w14:ligatures w14:val="none"/>
+        </w:rPr>
+        <w:t>}}.</w:t>
       </w:r>
     </w:p>
     <w:p>
@@ -4571,7 +4381,318 @@
         <w:widowControl w:val="0"/>
         <w:autoSpaceDE w:val="0"/>
         <w:autoSpaceDN w:val="0"/>
-        <w:spacing w:before="241" w:after="0" w:line="240" w:lineRule="auto"/>
+        <w:spacing w:before="240" w:after="60" w:line="240" w:lineRule="auto"/>
+        <w:rPr>
+          <w:rFonts w:ascii="Calibri" w:eastAsia="Calibri" w:hAnsi="Calibri" w:cs="Calibri"/>
+          <w:b/>
+          <w:kern w:val="0"/>
+          <w:sz w:val="24"/>
+          <w:szCs w:val="20"/>
+          <w:lang w:val="pt-PT"/>
+          <w14:ligatures w14:val="none"/>
+        </w:rPr>
+      </w:pPr>
+      <w:r>
+        <w:rPr>
+          <w:rFonts w:ascii="Calibri" w:eastAsia="Calibri" w:hAnsi="Calibri" w:cs="Calibri"/>
+          <w:b/>
+          <w:kern w:val="0"/>
+          <w:sz w:val="24"/>
+          <w:szCs w:val="20"/>
+          <w:lang w:val="pt-PT"/>
+          <w14:ligatures w14:val="none"/>
+        </w:rPr>
+        <w:t>OUTORGADO</w:t>
+      </w:r>
+      <w:r>
+        <w:rPr>
+          <w:rFonts w:ascii="Calibri" w:eastAsia="Calibri" w:hAnsi="Calibri" w:cs="Calibri"/>
+          <w:b/>
+          <w:kern w:val="0"/>
+          <w:sz w:val="28"/>
+          <w:lang w:val="pt-PT"/>
+          <w14:ligatures w14:val="none"/>
+        </w:rPr>
+        <w:t>:</w:t>
+      </w:r>
+    </w:p>
+    <w:p>
+      <w:pPr>
+        <w:widowControl w:val="0"/>
+        <w:autoSpaceDE w:val="0"/>
+        <w:autoSpaceDN w:val="0"/>
+        <w:spacing w:after="0" w:line="240" w:lineRule="auto"/>
+        <w:jc w:val="both"/>
+        <w:rPr>
+          <w:rFonts w:ascii="Calibri" w:hAnsi="Calibri" w:cs="Calibri"/>
+        </w:rPr>
+      </w:pPr>
+      <w:r>
+        <w:rPr>
+          <w:rStyle w:val="fontstyle01"/>
+        </w:rPr>
+        <w:t xml:space="preserve">Sr. </w:t>
+      </w:r>
+      <w:r>
+        <w:rPr>
+          <w:rStyle w:val="fontstyle21"/>
+          <w:rFonts w:ascii="Calibri" w:hAnsi="Calibri" w:cs="Calibri"/>
+        </w:rPr>
+        <w:t>MOACIR JUNIOR OMIZZOLLO</w:t>
+      </w:r>
+      <w:r>
+        <w:rPr>
+          <w:rStyle w:val="fontstyle01"/>
+        </w:rPr>
+        <w:t>, brasileiro, Engenheiro Eletricista, portador da cédula de</w:t>
+      </w:r>
+      <w:r>
+        <w:rPr>
+          <w:rFonts w:ascii="Calibri" w:hAnsi="Calibri" w:cs="Calibri"/>
+          <w:color w:val="000000"/>
+        </w:rPr>
+        <w:br/>
+      </w:r>
+      <w:r>
+        <w:rPr>
+          <w:rStyle w:val="fontstyle01"/>
+        </w:rPr>
+        <w:t>identidade número 2611182-9 expedida pela Secretaria de Segurança Pública do Estado de</w:t>
+      </w:r>
+      <w:r>
+        <w:rPr>
+          <w:rFonts w:ascii="Calibri" w:hAnsi="Calibri" w:cs="Calibri"/>
+          <w:color w:val="000000"/>
+        </w:rPr>
+        <w:br/>
+      </w:r>
+      <w:r>
+        <w:rPr>
+          <w:rStyle w:val="fontstyle01"/>
+        </w:rPr>
+        <w:t>Mato Grosso e inscrito no CPF/MF sob número 040.525.701-54, com endereço profissional à</w:t>
+      </w:r>
+      <w:r>
+        <w:rPr>
+          <w:rFonts w:ascii="Calibri" w:hAnsi="Calibri" w:cs="Calibri"/>
+          <w:color w:val="000000"/>
+        </w:rPr>
+        <w:br/>
+      </w:r>
+      <w:r>
+        <w:rPr>
+          <w:rStyle w:val="fontstyle01"/>
+        </w:rPr>
+        <w:t xml:space="preserve">Avenida André Antônio Maggi, n° 421B, Bairro Jardim Maringá, Sinop/MT, o Sr. </w:t>
+      </w:r>
+      <w:r>
+        <w:rPr>
+          <w:rStyle w:val="fontstyle21"/>
+          <w:rFonts w:ascii="Calibri" w:hAnsi="Calibri" w:cs="Calibri"/>
+        </w:rPr>
+        <w:t>GUSTAVO</w:t>
+      </w:r>
+      <w:r>
+        <w:rPr>
+          <w:rFonts w:ascii="Calibri" w:hAnsi="Calibri" w:cs="Calibri"/>
+          <w:b/>
+          <w:bCs/>
+          <w:color w:val="000000"/>
+        </w:rPr>
+        <w:br/>
+      </w:r>
+      <w:r>
+        <w:rPr>
+          <w:rStyle w:val="fontstyle21"/>
+          <w:rFonts w:ascii="Calibri" w:hAnsi="Calibri" w:cs="Calibri"/>
+        </w:rPr>
+        <w:t>RAMOS TEIXEIRA</w:t>
+      </w:r>
+      <w:r>
+        <w:rPr>
+          <w:rStyle w:val="fontstyle01"/>
+        </w:rPr>
+        <w:t>, brasileiro, Engenheiro Eletricista, portador da cédula de identidade número</w:t>
+      </w:r>
+      <w:r>
+        <w:rPr>
+          <w:rFonts w:ascii="Calibri" w:hAnsi="Calibri" w:cs="Calibri"/>
+          <w:color w:val="000000"/>
+        </w:rPr>
+        <w:br/>
+      </w:r>
+      <w:r>
+        <w:rPr>
+          <w:rStyle w:val="fontstyle01"/>
+        </w:rPr>
+        <w:t>2860745-7 expedida pela Secretaria de Segurança Pública do Estado de Mato Grosso e inscrito</w:t>
+      </w:r>
+      <w:r>
+        <w:rPr>
+          <w:rFonts w:ascii="Calibri" w:hAnsi="Calibri" w:cs="Calibri"/>
+          <w:color w:val="000000"/>
+        </w:rPr>
+        <w:br/>
+      </w:r>
+      <w:r>
+        <w:rPr>
+          <w:rStyle w:val="fontstyle01"/>
+        </w:rPr>
+        <w:t>no CPF/MF sob o número 062.761.371-38, com endereço profissional à Avenida André Antônio</w:t>
+      </w:r>
+      <w:r>
+        <w:rPr>
+          <w:rFonts w:ascii="Calibri" w:hAnsi="Calibri" w:cs="Calibri"/>
+          <w:color w:val="000000"/>
+        </w:rPr>
+        <w:br/>
+      </w:r>
+      <w:r>
+        <w:rPr>
+          <w:rStyle w:val="fontstyle01"/>
+        </w:rPr>
+        <w:t xml:space="preserve">Maggi, n° 421B, Bairro Jardim Maringá, Sinop/MT, o Sr. </w:t>
+      </w:r>
+      <w:r>
+        <w:rPr>
+          <w:rStyle w:val="fontstyle21"/>
+          <w:rFonts w:ascii="Calibri" w:hAnsi="Calibri" w:cs="Calibri"/>
+        </w:rPr>
+        <w:t>ELLYAKIN JESSE SANTOS FIGUEIREDO</w:t>
+      </w:r>
+      <w:r>
+        <w:rPr>
+          <w:rStyle w:val="fontstyle01"/>
+        </w:rPr>
+        <w:t>,</w:t>
+      </w:r>
+      <w:r>
+        <w:rPr>
+          <w:rFonts w:ascii="Calibri" w:hAnsi="Calibri" w:cs="Calibri"/>
+          <w:color w:val="000000"/>
+        </w:rPr>
+        <w:br/>
+      </w:r>
+      <w:r>
+        <w:rPr>
+          <w:rStyle w:val="fontstyle01"/>
+        </w:rPr>
+        <w:t>brasileiro, Engenheiro Eletricista, portador da cédula de identidade número 2346250-7</w:t>
+      </w:r>
+      <w:r>
+        <w:rPr>
+          <w:rFonts w:ascii="Calibri" w:hAnsi="Calibri" w:cs="Calibri"/>
+          <w:color w:val="000000"/>
+        </w:rPr>
+        <w:br/>
+      </w:r>
+      <w:r>
+        <w:rPr>
+          <w:rStyle w:val="fontstyle01"/>
+        </w:rPr>
+        <w:t>expedida pela Secretaria Estadual de Segurança Pública do Estado de Mato Grosso e inscrito</w:t>
+      </w:r>
+      <w:r>
+        <w:rPr>
+          <w:rFonts w:ascii="Calibri" w:hAnsi="Calibri" w:cs="Calibri"/>
+          <w:color w:val="000000"/>
+        </w:rPr>
+        <w:br/>
+      </w:r>
+      <w:r>
+        <w:rPr>
+          <w:rStyle w:val="fontstyle01"/>
+        </w:rPr>
+        <w:t>no CPF/MF sob o número 006.638.139-80, com endereço profissional à Avenida André Antônio</w:t>
+      </w:r>
+      <w:r>
+        <w:rPr>
+          <w:rFonts w:ascii="Calibri" w:hAnsi="Calibri" w:cs="Calibri"/>
+          <w:color w:val="000000"/>
+        </w:rPr>
+        <w:br/>
+      </w:r>
+      <w:r>
+        <w:rPr>
+          <w:rStyle w:val="fontstyle01"/>
+        </w:rPr>
+        <w:t xml:space="preserve">Maggi, n° 421B, Bairro Jardim Maringá, Sinop/MT e o Sr. </w:t>
+      </w:r>
+      <w:r>
+        <w:rPr>
+          <w:rStyle w:val="fontstyle21"/>
+          <w:rFonts w:ascii="Calibri" w:hAnsi="Calibri" w:cs="Calibri"/>
+        </w:rPr>
+        <w:t>LUIZ GUSTAVO AGUIRRE ALVES</w:t>
+      </w:r>
+      <w:r>
+        <w:rPr>
+          <w:rFonts w:ascii="Calibri" w:hAnsi="Calibri" w:cs="Calibri"/>
+          <w:b/>
+          <w:bCs/>
+          <w:color w:val="000000"/>
+        </w:rPr>
+        <w:br/>
+      </w:r>
+      <w:r>
+        <w:rPr>
+          <w:rStyle w:val="fontstyle21"/>
+          <w:rFonts w:ascii="Calibri" w:hAnsi="Calibri" w:cs="Calibri"/>
+        </w:rPr>
+        <w:t>PAVÃO</w:t>
+      </w:r>
+      <w:r>
+        <w:rPr>
+          <w:rStyle w:val="fontstyle01"/>
+        </w:rPr>
+        <w:t>, brasileiro, Engenheiro Eletricista, portador da cédula de identidade número 2775908-</w:t>
+      </w:r>
+      <w:r>
+        <w:rPr>
+          <w:rFonts w:ascii="Calibri" w:hAnsi="Calibri" w:cs="Calibri"/>
+          <w:color w:val="000000"/>
+        </w:rPr>
+        <w:br/>
+      </w:r>
+      <w:r>
+        <w:rPr>
+          <w:rStyle w:val="fontstyle01"/>
+        </w:rPr>
+        <w:t>3 expedida pela Secretaria Estadual de Segurança Pública do Estado de Mato Grosso e inscrito</w:t>
+      </w:r>
+      <w:r>
+        <w:rPr>
+          <w:rFonts w:ascii="Calibri" w:hAnsi="Calibri" w:cs="Calibri"/>
+          <w:color w:val="000000"/>
+        </w:rPr>
+        <w:br/>
+      </w:r>
+      <w:r>
+        <w:rPr>
+          <w:rStyle w:val="fontstyle01"/>
+        </w:rPr>
+        <w:t>no CPF/MF sob o número 060.321.241-77, com endereço profissional à Avenida André Antônio</w:t>
+      </w:r>
+      <w:r>
+        <w:rPr>
+          <w:rFonts w:ascii="Calibri" w:hAnsi="Calibri" w:cs="Calibri"/>
+          <w:color w:val="000000"/>
+        </w:rPr>
+        <w:br/>
+      </w:r>
+      <w:r>
+        <w:rPr>
+          <w:rStyle w:val="fontstyle01"/>
+        </w:rPr>
+        <w:t>Maggi, n° 421B, Bairro Jardim Maringá, Sinop/MT.</w:t>
+      </w:r>
+    </w:p>
+    <w:p>
+      <w:pPr>
+        <w:widowControl w:val="0"/>
+        <w:autoSpaceDE w:val="0"/>
+        <w:autoSpaceDN w:val="0"/>
+        <w:spacing w:before="240" w:after="60" w:line="240" w:lineRule="auto"/>
         <w:jc w:val="both"/>
         <w:rPr>
           <w:rFonts w:ascii="Calibri" w:eastAsia="Calibri" w:hAnsi="Calibri" w:cs="Calibri"/>
@@ -4603,7 +4724,7 @@
         <w:widowControl w:val="0"/>
         <w:autoSpaceDE w:val="0"/>
         <w:autoSpaceDN w:val="0"/>
-        <w:spacing w:before="241" w:after="0" w:line="240" w:lineRule="auto"/>
+        <w:spacing w:after="0" w:line="240" w:lineRule="auto"/>
         <w:jc w:val="both"/>
         <w:rPr>
           <w:rFonts w:ascii="Calibri" w:eastAsia="Calibri" w:hAnsi="Calibri" w:cs="Calibri"/>
@@ -5162,15 +5283,15 @@
         <mc:AlternateContent>
           <mc:Choice Requires="wpg">
             <w:drawing>
-              <wp:anchor distT="0" distB="0" distL="0" distR="0" simplePos="0" relativeHeight="251659264" behindDoc="0" locked="0" layoutInCell="1" allowOverlap="1" wp14:anchorId="70E1FDAC" wp14:editId="28CDA307">
+              <wp:anchor distT="0" distB="0" distL="0" distR="0" simplePos="0" relativeHeight="251659264" behindDoc="0" locked="0" layoutInCell="1" allowOverlap="1" wp14:anchorId="70E1FDAC" wp14:editId="08CBDFB2">
                 <wp:simplePos x="0" y="0"/>
                 <wp:positionH relativeFrom="page">
-                  <wp:posOffset>514984</wp:posOffset>
+                  <wp:posOffset>387350</wp:posOffset>
                 </wp:positionH>
                 <wp:positionV relativeFrom="page">
-                  <wp:posOffset>9310370</wp:posOffset>
+                  <wp:posOffset>9309100</wp:posOffset>
                 </wp:positionV>
-                <wp:extent cx="6610350" cy="1047750"/>
+                <wp:extent cx="6819900" cy="1047750"/>
                 <wp:effectExtent l="0" t="0" r="0" b="0"/>
                 <wp:wrapNone/>
                 <wp:docPr id="1" name="Group 1"/>
@@ -5186,7 +5307,7 @@
                       <wpg:grpSpPr>
                         <a:xfrm>
                           <a:off x="0" y="0"/>
-                          <a:ext cx="6610350" cy="1047750"/>
+                          <a:ext cx="6819900" cy="1047750"/>
                           <a:chOff x="0" y="0"/>
                           <a:chExt cx="6610350" cy="1047750"/>
                         </a:xfrm>
@@ -5236,13 +5357,16 @@
                     </wpg:wgp>
                   </a:graphicData>
                 </a:graphic>
+                <wp14:sizeRelH relativeFrom="margin">
+                  <wp14:pctWidth>0</wp14:pctWidth>
+                </wp14:sizeRelH>
               </wp:anchor>
             </w:drawing>
           </mc:Choice>
-          <mc:Fallback xmlns:a="http://schemas.openxmlformats.org/drawingml/2006/main" xmlns:pic="http://schemas.openxmlformats.org/drawingml/2006/picture">
+          <mc:Fallback>
             <w:pict>
-              <v:group id="Group 1" style="position:absolute;margin-left:40.55pt;margin-top:733.1pt;width:520.5pt;height:82.5pt;z-index:251659264;mso-wrap-distance-left:0;mso-wrap-distance-right:0;mso-position-horizontal-relative:page;mso-position-vertical-relative:page" coordsize="66103,10477" o:spid="_x0000_s1026">
-                <v:shapetype id="_x0000_t75" coordsize="21600,21600" filled="f" stroked="f" o:spt="75" o:preferrelative="t" path="m@4@5l@4@11@9@11@9@5xe">
+              <v:group w14:anchorId="7D66BE06" id="Group 1" o:spid="_x0000_s1026" style="position:absolute;margin-left:30.5pt;margin-top:733pt;width:537pt;height:82.5pt;z-index:251659264;mso-wrap-distance-left:0;mso-wrap-distance-right:0;mso-position-horizontal-relative:page;mso-position-vertical-relative:page;mso-width-relative:margin" coordsize="66103,10477" o:gfxdata="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">
+                <v:shapetype id="_x0000_t75" coordsize="21600,21600" o:spt="75" o:preferrelative="t" path="m@4@5l@4@11@9@11@9@5xe" filled="f" stroked="f">
                   <v:stroke joinstyle="miter"/>
                   <v:formulas>
                     <v:f eqn="if lineDrawn pixelLineWidth 0"/>
@@ -5258,14 +5382,14 @@
                     <v:f eqn="prod @7 21600 pixelHeight"/>
                     <v:f eqn="sum @10 21600 0"/>
                   </v:formulas>
-                  <v:path gradientshapeok="t" o:connecttype="rect" o:extrusionok="f"/>
+                  <v:path o:extrusionok="f" gradientshapeok="t" o:connecttype="rect"/>
                   <o:lock v:ext="edit" aspectratio="t"/>
                 </v:shapetype>
-                <v:shape id="Image 2" style="position:absolute;top:730;width:11475;height:9747;visibility:visible;mso-wrap-style:square" o:spid="_x0000_s1027" type="#_x0000_t75" o:gfxdata="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">
-                  <v:imagedata o:title="" r:id="rId11"/>
+                <v:shape id="Image 2" o:spid="_x0000_s1027" type="#_x0000_t75" style="position:absolute;top:730;width:11475;height:9747;visibility:visible;mso-wrap-style:square" o:gfxdata="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">
+                  <v:imagedata r:id="rId11" o:title=""/>
                 </v:shape>
-                <v:shape id="Image 3" style="position:absolute;left:11620;width:54483;height:10382;visibility:visible;mso-wrap-style:square" o:spid="_x0000_s1028" type="#_x0000_t75" o:gfxdata="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">
-                  <v:imagedata o:title="" r:id="rId12"/>
+                <v:shape id="Image 3" o:spid="_x0000_s1028" type="#_x0000_t75" style="position:absolute;left:11620;width:54483;height:10382;visibility:visible;mso-wrap-style:square" o:gfxdata="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">
+                  <v:imagedata r:id="rId12" o:title=""/>
                 </v:shape>
                 <w10:wrap anchorx="page" anchory="page"/>
               </v:group>

</xml_diff>